<commit_message>
My Third commit for oop concept for composer and autoload class
</commit_message>
<xml_diff>
--- a/PHP/Docs/PHPOOP.docx
+++ b/PHP/Docs/PHPOOP.docx
@@ -9,12 +9,21 @@
           <w:bCs/>
         </w:rPr>
       </w:pPr>
+      <w:proofErr w:type="gramStart"/>
       <w:r>
         <w:rPr>
           <w:b/>
           <w:bCs/>
         </w:rPr>
-        <w:t>OOP(Object Oriented Programming)</w:t>
+        <w:t>OOP(</w:t>
+      </w:r>
+      <w:proofErr w:type="gramEnd"/>
+      <w:r>
+        <w:rPr>
+          <w:b/>
+          <w:bCs/>
+        </w:rPr>
+        <w:t>Object Oriented Programming)</w:t>
       </w:r>
     </w:p>
     <w:p>
@@ -349,10 +358,12 @@
         <w:t xml:space="preserve"> </w:t>
       </w:r>
       <w:proofErr w:type="spellStart"/>
+      <w:proofErr w:type="gramStart"/>
       <w:r>
         <w:t>composer.phar</w:t>
       </w:r>
       <w:proofErr w:type="spellEnd"/>
+      <w:proofErr w:type="gramEnd"/>
     </w:p>
     <w:p>
       <w:pPr>
@@ -416,7 +427,15 @@
         </w:numPr>
       </w:pPr>
       <w:r>
-        <w:t xml:space="preserve">Autoload understanding : </w:t>
+        <w:t xml:space="preserve">Autoload </w:t>
+      </w:r>
+      <w:proofErr w:type="gramStart"/>
+      <w:r>
+        <w:t>understanding :</w:t>
+      </w:r>
+      <w:proofErr w:type="gramEnd"/>
+      <w:r>
+        <w:t xml:space="preserve"> </w:t>
       </w:r>
       <w:hyperlink r:id="rId8" w:history="1">
         <w:r>
@@ -462,7 +481,15 @@
         <w:t>understand</w:t>
       </w:r>
       <w:r>
-        <w:t xml:space="preserve"> the basics of design patter go </w:t>
+        <w:t xml:space="preserve"> the basics of design </w:t>
+      </w:r>
+      <w:proofErr w:type="gramStart"/>
+      <w:r>
+        <w:t>patter</w:t>
+      </w:r>
+      <w:proofErr w:type="gramEnd"/>
+      <w:r>
+        <w:t xml:space="preserve"> go </w:t>
       </w:r>
       <w:r>
         <w:t>through</w:t>
@@ -788,7 +815,15 @@
         </w:numPr>
       </w:pPr>
       <w:r>
-        <w:t xml:space="preserve">  public function __construct(Driver $driver)</w:t>
+        <w:t xml:space="preserve">  public function __</w:t>
+      </w:r>
+      <w:proofErr w:type="gramStart"/>
+      <w:r>
+        <w:t>construct(</w:t>
+      </w:r>
+      <w:proofErr w:type="gramEnd"/>
+      <w:r>
+        <w:t>Driver $driver)</w:t>
       </w:r>
     </w:p>
     <w:p>
@@ -884,7 +919,15 @@
         </w:numPr>
       </w:pPr>
       <w:r>
-        <w:t>$driver1 = new Driver();</w:t>
+        <w:t xml:space="preserve">$driver1 = new </w:t>
+      </w:r>
+      <w:proofErr w:type="gramStart"/>
+      <w:r>
+        <w:t>Driver(</w:t>
+      </w:r>
+      <w:proofErr w:type="gramEnd"/>
+      <w:r>
+        <w:t>);</w:t>
       </w:r>
     </w:p>
     <w:p>
@@ -1288,7 +1331,15 @@
       </w:pPr>
       <w:r>
         <w:tab/>
-        <w:t xml:space="preserve">  public function message() {</w:t>
+        <w:t xml:space="preserve">  public function </w:t>
+      </w:r>
+      <w:proofErr w:type="gramStart"/>
+      <w:r>
+        <w:t>message(</w:t>
+      </w:r>
+      <w:proofErr w:type="gramEnd"/>
+      <w:r>
+        <w:t>) {</w:t>
       </w:r>
     </w:p>
     <w:p>
@@ -1309,7 +1360,15 @@
       </w:r>
       <w:proofErr w:type="spellEnd"/>
       <w:r>
-        <w:t>} rows.&lt;/p&gt;";</w:t>
+        <w:t xml:space="preserve">} </w:t>
+      </w:r>
+      <w:proofErr w:type="gramStart"/>
+      <w:r>
+        <w:t>rows.&lt;</w:t>
+      </w:r>
+      <w:proofErr w:type="gramEnd"/>
+      <w:r>
+        <w:t>/p&gt;";</w:t>
       </w:r>
     </w:p>
     <w:p>
@@ -1348,7 +1407,15 @@
       </w:pPr>
       <w:r>
         <w:tab/>
-        <w:t>$table = new Table();</w:t>
+        <w:t xml:space="preserve">$table = new </w:t>
+      </w:r>
+      <w:proofErr w:type="gramStart"/>
+      <w:r>
+        <w:t>Table(</w:t>
+      </w:r>
+      <w:proofErr w:type="gramEnd"/>
+      <w:r>
+        <w:t>);</w:t>
       </w:r>
     </w:p>
     <w:p>
@@ -1482,26 +1549,38 @@
       </w:r>
       <w:r>
         <w:tab/>
-        <w:t>echo \App\Lib1\MYCONST . "\n";</w:t>
-      </w:r>
-    </w:p>
-    <w:p>
-      <w:pPr>
-        <w:pStyle w:val="ListParagraph"/>
-        <w:numPr>
-          <w:ilvl w:val="3"/>
-          <w:numId w:val="1"/>
-        </w:numPr>
-      </w:pPr>
-      <w:r>
-        <w:tab/>
-      </w:r>
-      <w:r>
-        <w:tab/>
-      </w:r>
-      <w:r>
-        <w:tab/>
-        <w:t>echo \App\Lib1\</w:t>
+        <w:t xml:space="preserve">echo </w:t>
+      </w:r>
+      <w:proofErr w:type="gramStart"/>
+      <w:r>
+        <w:t>\App\Lib1\MYCONST .</w:t>
+      </w:r>
+      <w:proofErr w:type="gramEnd"/>
+      <w:r>
+        <w:t xml:space="preserve"> "\n";</w:t>
+      </w:r>
+    </w:p>
+    <w:p>
+      <w:pPr>
+        <w:pStyle w:val="ListParagraph"/>
+        <w:numPr>
+          <w:ilvl w:val="3"/>
+          <w:numId w:val="1"/>
+        </w:numPr>
+      </w:pPr>
+      <w:r>
+        <w:tab/>
+      </w:r>
+      <w:r>
+        <w:tab/>
+      </w:r>
+      <w:r>
+        <w:tab/>
+        <w:t xml:space="preserve">echo </w:t>
+      </w:r>
+      <w:proofErr w:type="gramStart"/>
+      <w:r>
+        <w:t>\App\Lib1\</w:t>
       </w:r>
       <w:proofErr w:type="spellStart"/>
       <w:r>
@@ -1509,6 +1588,50 @@
       </w:r>
       <w:proofErr w:type="spellEnd"/>
       <w:r>
+        <w:t>(</w:t>
+      </w:r>
+      <w:proofErr w:type="gramEnd"/>
+      <w:r>
+        <w:t>) . "\n";</w:t>
+      </w:r>
+    </w:p>
+    <w:p>
+      <w:pPr>
+        <w:pStyle w:val="ListParagraph"/>
+        <w:numPr>
+          <w:ilvl w:val="3"/>
+          <w:numId w:val="1"/>
+        </w:numPr>
+      </w:pPr>
+      <w:r>
+        <w:tab/>
+      </w:r>
+      <w:r>
+        <w:tab/>
+      </w:r>
+      <w:r>
+        <w:tab/>
+        <w:t xml:space="preserve">echo </w:t>
+      </w:r>
+      <w:proofErr w:type="gramStart"/>
+      <w:r>
+        <w:t>\App\Lib1\</w:t>
+      </w:r>
+      <w:proofErr w:type="spellStart"/>
+      <w:r>
+        <w:t>MyClass</w:t>
+      </w:r>
+      <w:proofErr w:type="spellEnd"/>
+      <w:r>
+        <w:t>::</w:t>
+      </w:r>
+      <w:proofErr w:type="spellStart"/>
+      <w:proofErr w:type="gramEnd"/>
+      <w:r>
+        <w:t>WhoAmI</w:t>
+      </w:r>
+      <w:proofErr w:type="spellEnd"/>
+      <w:r>
         <w:t>() . "\n";</w:t>
       </w:r>
     </w:p>
@@ -1516,41 +1639,6 @@
       <w:pPr>
         <w:pStyle w:val="ListParagraph"/>
         <w:numPr>
-          <w:ilvl w:val="3"/>
-          <w:numId w:val="1"/>
-        </w:numPr>
-      </w:pPr>
-      <w:r>
-        <w:tab/>
-      </w:r>
-      <w:r>
-        <w:tab/>
-      </w:r>
-      <w:r>
-        <w:tab/>
-        <w:t>echo \App\Lib1\</w:t>
-      </w:r>
-      <w:proofErr w:type="spellStart"/>
-      <w:r>
-        <w:t>MyClass</w:t>
-      </w:r>
-      <w:proofErr w:type="spellEnd"/>
-      <w:r>
-        <w:t>::</w:t>
-      </w:r>
-      <w:proofErr w:type="spellStart"/>
-      <w:r>
-        <w:t>WhoAmI</w:t>
-      </w:r>
-      <w:proofErr w:type="spellEnd"/>
-      <w:r>
-        <w:t>() . "\n";</w:t>
-      </w:r>
-    </w:p>
-    <w:p>
-      <w:pPr>
-        <w:pStyle w:val="ListParagraph"/>
-        <w:numPr>
           <w:ilvl w:val="2"/>
           <w:numId w:val="1"/>
         </w:numPr>
@@ -1571,11 +1659,16 @@
         </w:numPr>
       </w:pPr>
       <w:r>
-        <w:t>Namespace aliases are perhaps the most useful construct. Aliases allow us to reference long namespaces using a shorter name.</w:t>
+        <w:t xml:space="preserve">Namespace aliases are perhaps the most useful construct. Aliases allow us to reference long namespaces using a shorter </w:t>
+      </w:r>
+      <w:proofErr w:type="gramStart"/>
+      <w:r>
+        <w:t>name.</w:t>
       </w:r>
       <w:r>
         <w:t>.</w:t>
       </w:r>
+      <w:proofErr w:type="gramEnd"/>
     </w:p>
     <w:p>
       <w:pPr>
@@ -2004,12 +2097,17 @@
         <w:t xml:space="preserve">    function </w:t>
       </w:r>
       <w:proofErr w:type="spellStart"/>
+      <w:proofErr w:type="gramStart"/>
       <w:r>
         <w:t>getReturnType</w:t>
       </w:r>
       <w:proofErr w:type="spellEnd"/>
       <w:r>
-        <w:t>() { /*1*/ }</w:t>
+        <w:t>(</w:t>
+      </w:r>
+      <w:proofErr w:type="gramEnd"/>
+      <w:r>
+        <w:t>) { /*1*/ }</w:t>
       </w:r>
     </w:p>
     <w:p>
@@ -2024,12 +2122,17 @@
         <w:t xml:space="preserve">    function </w:t>
       </w:r>
       <w:proofErr w:type="spellStart"/>
+      <w:proofErr w:type="gramStart"/>
       <w:r>
         <w:t>getReturnDescription</w:t>
       </w:r>
       <w:proofErr w:type="spellEnd"/>
       <w:r>
-        <w:t>() { /*2*/ }</w:t>
+        <w:t>(</w:t>
+      </w:r>
+      <w:proofErr w:type="gramEnd"/>
+      <w:r>
+        <w:t>) { /*2*/ }</w:t>
       </w:r>
     </w:p>
     <w:p>
@@ -2292,12 +2395,17 @@
         <w:t xml:space="preserve">    public function </w:t>
       </w:r>
       <w:proofErr w:type="spellStart"/>
+      <w:proofErr w:type="gramStart"/>
       <w:r>
         <w:t>sayHello</w:t>
       </w:r>
       <w:proofErr w:type="spellEnd"/>
       <w:r>
-        <w:t>() {</w:t>
+        <w:t>(</w:t>
+      </w:r>
+      <w:proofErr w:type="gramEnd"/>
+      <w:r>
+        <w:t>) {</w:t>
       </w:r>
     </w:p>
     <w:p>
@@ -2369,12 +2477,17 @@
         <w:t xml:space="preserve">    public function </w:t>
       </w:r>
       <w:proofErr w:type="spellStart"/>
+      <w:proofErr w:type="gramStart"/>
       <w:r>
         <w:t>sayWorld</w:t>
       </w:r>
       <w:proofErr w:type="spellEnd"/>
       <w:r>
-        <w:t>() {</w:t>
+        <w:t>(</w:t>
+      </w:r>
+      <w:proofErr w:type="gramEnd"/>
+      <w:r>
+        <w:t>) {</w:t>
       </w:r>
     </w:p>
     <w:p>
@@ -2550,12 +2663,17 @@
         <w:t xml:space="preserve">    public function </w:t>
       </w:r>
       <w:proofErr w:type="spellStart"/>
+      <w:proofErr w:type="gramStart"/>
       <w:r>
         <w:t>sayHelloWorld</w:t>
       </w:r>
       <w:proofErr w:type="spellEnd"/>
       <w:r>
-        <w:t>() {</w:t>
+        <w:t>(</w:t>
+      </w:r>
+      <w:proofErr w:type="gramEnd"/>
+      <w:r>
+        <w:t>) {</w:t>
       </w:r>
     </w:p>
     <w:p>
@@ -2571,7 +2689,15 @@
       </w:r>
       <w:proofErr w:type="spellStart"/>
       <w:r>
-        <w:t>Hello'.$this</w:t>
+        <w:t>Hello</w:t>
+      </w:r>
+      <w:proofErr w:type="gramStart"/>
+      <w:r>
+        <w:t>'.$</w:t>
+      </w:r>
+      <w:proofErr w:type="gramEnd"/>
+      <w:r>
+        <w:t>this</w:t>
       </w:r>
       <w:proofErr w:type="spellEnd"/>
       <w:r>
@@ -2610,12 +2736,17 @@
         <w:t xml:space="preserve">    abstract public function </w:t>
       </w:r>
       <w:proofErr w:type="spellStart"/>
+      <w:proofErr w:type="gramStart"/>
       <w:r>
         <w:t>getWorld</w:t>
       </w:r>
       <w:proofErr w:type="spellEnd"/>
       <w:r>
-        <w:t>();</w:t>
+        <w:t>(</w:t>
+      </w:r>
+      <w:proofErr w:type="gramEnd"/>
+      <w:r>
+        <w:t>);</w:t>
       </w:r>
     </w:p>
     <w:p>
@@ -2695,12 +2826,17 @@
         <w:t xml:space="preserve">    public static function </w:t>
       </w:r>
       <w:proofErr w:type="spellStart"/>
+      <w:proofErr w:type="gramStart"/>
       <w:r>
         <w:t>doSomething</w:t>
       </w:r>
       <w:proofErr w:type="spellEnd"/>
       <w:r>
-        <w:t>() {</w:t>
+        <w:t>(</w:t>
+      </w:r>
+      <w:proofErr w:type="gramEnd"/>
+      <w:r>
+        <w:t>) {</w:t>
       </w:r>
     </w:p>
     <w:p>
@@ -2750,10 +2886,12 @@
           <w:numId w:val="1"/>
         </w:numPr>
       </w:pPr>
+      <w:proofErr w:type="gramStart"/>
       <w:r>
         <w:t>Example::</w:t>
       </w:r>
       <w:proofErr w:type="spellStart"/>
+      <w:proofErr w:type="gramEnd"/>
       <w:r>
         <w:t>doSomething</w:t>
       </w:r>
@@ -2867,7 +3005,3199 @@
         <w:t>}</w:t>
       </w:r>
     </w:p>
+    <w:p>
+      <w:pPr>
+        <w:pStyle w:val="ListParagraph"/>
+        <w:numPr>
+          <w:ilvl w:val="0"/>
+          <w:numId w:val="1"/>
+        </w:numPr>
+        <w:rPr>
+          <w:b/>
+          <w:bCs/>
+        </w:rPr>
+      </w:pPr>
+      <w:r>
+        <w:rPr>
+          <w:b/>
+          <w:bCs/>
+        </w:rPr>
+        <w:t>Standards</w:t>
+      </w:r>
+    </w:p>
+    <w:p>
+      <w:pPr>
+        <w:pStyle w:val="ListParagraph"/>
+        <w:numPr>
+          <w:ilvl w:val="1"/>
+          <w:numId w:val="1"/>
+        </w:numPr>
+      </w:pPr>
+      <w:r>
+        <w:t>Standards will teach the trainee how to write the code?</w:t>
+      </w:r>
+    </w:p>
+    <w:p>
+      <w:pPr>
+        <w:pStyle w:val="ListParagraph"/>
+        <w:numPr>
+          <w:ilvl w:val="2"/>
+          <w:numId w:val="1"/>
+        </w:numPr>
+      </w:pPr>
+      <w:r>
+        <w:t>Basic Coding Standard</w:t>
+      </w:r>
+    </w:p>
+    <w:p>
+      <w:pPr>
+        <w:pStyle w:val="ListParagraph"/>
+        <w:numPr>
+          <w:ilvl w:val="3"/>
+          <w:numId w:val="1"/>
+        </w:numPr>
+      </w:pPr>
+      <w:r>
+        <w:t>Files MUST use only &lt;?</w:t>
+      </w:r>
+      <w:proofErr w:type="spellStart"/>
+      <w:r>
+        <w:t>php</w:t>
+      </w:r>
+      <w:proofErr w:type="spellEnd"/>
+      <w:r>
+        <w:t xml:space="preserve"> and </w:t>
+      </w:r>
+      <w:proofErr w:type="gramStart"/>
+      <w:r>
+        <w:t>&lt;?=</w:t>
+      </w:r>
+      <w:proofErr w:type="gramEnd"/>
+      <w:r>
+        <w:t xml:space="preserve"> tags.</w:t>
+      </w:r>
+    </w:p>
+    <w:p>
+      <w:pPr>
+        <w:pStyle w:val="ListParagraph"/>
+        <w:numPr>
+          <w:ilvl w:val="3"/>
+          <w:numId w:val="1"/>
+        </w:numPr>
+      </w:pPr>
+      <w:r>
+        <w:t>Files MUST use only UTF-8 without BOM for PHP code</w:t>
+      </w:r>
+    </w:p>
+    <w:p>
+      <w:pPr>
+        <w:pStyle w:val="ListParagraph"/>
+        <w:numPr>
+          <w:ilvl w:val="3"/>
+          <w:numId w:val="1"/>
+        </w:numPr>
+      </w:pPr>
+      <w:r>
+        <w:t>Files SHOULD either declare symbols (classes, functions, constants, etc.) or cause side-effects (</w:t>
+      </w:r>
+      <w:proofErr w:type="gramStart"/>
+      <w:r>
+        <w:t>e.g.</w:t>
+      </w:r>
+      <w:proofErr w:type="gramEnd"/>
+      <w:r>
+        <w:t xml:space="preserve"> generate output, change</w:t>
+      </w:r>
+    </w:p>
+    <w:p>
+      <w:pPr>
+        <w:pStyle w:val="ListParagraph"/>
+        <w:numPr>
+          <w:ilvl w:val="3"/>
+          <w:numId w:val="1"/>
+        </w:numPr>
+      </w:pPr>
+      <w:r>
+        <w:t>Namespaces and classes MUST follow an "autoloading" PSR</w:t>
+      </w:r>
+    </w:p>
+    <w:p>
+      <w:pPr>
+        <w:pStyle w:val="ListParagraph"/>
+        <w:numPr>
+          <w:ilvl w:val="3"/>
+          <w:numId w:val="1"/>
+        </w:numPr>
+      </w:pPr>
+      <w:r>
+        <w:t xml:space="preserve">Class names MUST be declared in </w:t>
+      </w:r>
+      <w:proofErr w:type="spellStart"/>
+      <w:r>
+        <w:t>StudlyCaps</w:t>
+      </w:r>
+      <w:proofErr w:type="spellEnd"/>
+    </w:p>
+    <w:p>
+      <w:pPr>
+        <w:pStyle w:val="ListParagraph"/>
+        <w:numPr>
+          <w:ilvl w:val="3"/>
+          <w:numId w:val="1"/>
+        </w:numPr>
+      </w:pPr>
+      <w:r>
+        <w:t>Class constants MUST be declared in all upper case with underscore separators.</w:t>
+      </w:r>
+    </w:p>
+    <w:p>
+      <w:pPr>
+        <w:pStyle w:val="ListParagraph"/>
+        <w:numPr>
+          <w:ilvl w:val="3"/>
+          <w:numId w:val="1"/>
+        </w:numPr>
+      </w:pPr>
+      <w:r>
+        <w:t>Method names MUST be declared in camelCase</w:t>
+      </w:r>
+    </w:p>
+    <w:p>
+      <w:pPr>
+        <w:pStyle w:val="ListParagraph"/>
+        <w:numPr>
+          <w:ilvl w:val="3"/>
+          <w:numId w:val="1"/>
+        </w:numPr>
+      </w:pPr>
+      <w:r>
+        <w:t>PHP Tags</w:t>
+      </w:r>
+      <w:r>
+        <w:tab/>
+      </w:r>
+    </w:p>
+    <w:p>
+      <w:pPr>
+        <w:pStyle w:val="ListParagraph"/>
+        <w:numPr>
+          <w:ilvl w:val="4"/>
+          <w:numId w:val="1"/>
+        </w:numPr>
+      </w:pPr>
+      <w:r>
+        <w:t>PHP code MUST use the long &lt;?</w:t>
+      </w:r>
+      <w:proofErr w:type="spellStart"/>
+      <w:proofErr w:type="gramStart"/>
+      <w:r>
+        <w:t>php</w:t>
+      </w:r>
+      <w:proofErr w:type="spellEnd"/>
+      <w:r>
+        <w:t xml:space="preserve"> ?</w:t>
+      </w:r>
+      <w:proofErr w:type="gramEnd"/>
+      <w:r>
+        <w:t>&gt; tags or the short-echo &lt;?= ?&gt; tags; it MUST NOT use the other tag variations.</w:t>
+      </w:r>
+    </w:p>
+    <w:p>
+      <w:pPr>
+        <w:pStyle w:val="ListParagraph"/>
+        <w:numPr>
+          <w:ilvl w:val="3"/>
+          <w:numId w:val="1"/>
+        </w:numPr>
+      </w:pPr>
+      <w:r>
+        <w:t>Character Encoding</w:t>
+      </w:r>
+    </w:p>
+    <w:p>
+      <w:pPr>
+        <w:pStyle w:val="ListParagraph"/>
+        <w:numPr>
+          <w:ilvl w:val="4"/>
+          <w:numId w:val="1"/>
+        </w:numPr>
+      </w:pPr>
+      <w:r>
+        <w:t>PHP code MUST use only UTF-8 without BOM.</w:t>
+      </w:r>
+    </w:p>
+    <w:p>
+      <w:pPr>
+        <w:pStyle w:val="ListParagraph"/>
+        <w:numPr>
+          <w:ilvl w:val="3"/>
+          <w:numId w:val="1"/>
+        </w:numPr>
+      </w:pPr>
+      <w:r>
+        <w:t>Side Effects</w:t>
+      </w:r>
+    </w:p>
+    <w:p>
+      <w:pPr>
+        <w:pStyle w:val="ListParagraph"/>
+        <w:numPr>
+          <w:ilvl w:val="4"/>
+          <w:numId w:val="1"/>
+        </w:numPr>
+      </w:pPr>
+      <w:r>
+        <w:t>The phrase "side effects" means execution of logic not directly related to declaring classes, functions, constants, etc., merely from including the file</w:t>
+      </w:r>
+    </w:p>
+    <w:p>
+      <w:pPr>
+        <w:pStyle w:val="ListParagraph"/>
+        <w:numPr>
+          <w:ilvl w:val="4"/>
+          <w:numId w:val="1"/>
+        </w:numPr>
+      </w:pPr>
+      <w:r>
+        <w:t>Side effects" include but are not limited to: generating output, explicit use of require or include</w:t>
+      </w:r>
+    </w:p>
+    <w:p>
+      <w:pPr>
+        <w:pStyle w:val="ListParagraph"/>
+        <w:numPr>
+          <w:ilvl w:val="4"/>
+          <w:numId w:val="1"/>
+        </w:numPr>
+      </w:pPr>
+      <w:r>
+        <w:tab/>
+      </w:r>
+      <w:proofErr w:type="spellStart"/>
+      <w:r>
+        <w:t>ini_</w:t>
+      </w:r>
+      <w:proofErr w:type="gramStart"/>
+      <w:r>
+        <w:t>set</w:t>
+      </w:r>
+      <w:proofErr w:type="spellEnd"/>
+      <w:r>
+        <w:t>(</w:t>
+      </w:r>
+      <w:proofErr w:type="gramEnd"/>
+      <w:r>
+        <w:t>'</w:t>
+      </w:r>
+      <w:proofErr w:type="spellStart"/>
+      <w:r>
+        <w:t>error_reporting</w:t>
+      </w:r>
+      <w:proofErr w:type="spellEnd"/>
+      <w:r>
+        <w:t>', E_ALL);</w:t>
+      </w:r>
+    </w:p>
+    <w:p>
+      <w:pPr>
+        <w:pStyle w:val="ListParagraph"/>
+        <w:numPr>
+          <w:ilvl w:val="3"/>
+          <w:numId w:val="1"/>
+        </w:numPr>
+      </w:pPr>
+      <w:r>
+        <w:t>Namespace and Class Names</w:t>
+      </w:r>
+    </w:p>
+    <w:p>
+      <w:pPr>
+        <w:pStyle w:val="ListParagraph"/>
+        <w:numPr>
+          <w:ilvl w:val="4"/>
+          <w:numId w:val="1"/>
+        </w:numPr>
+      </w:pPr>
+      <w:r>
+        <w:t>Namespaces and classes MUST follow an "autoloading" PSR:</w:t>
+      </w:r>
+    </w:p>
+    <w:p>
+      <w:pPr>
+        <w:pStyle w:val="ListParagraph"/>
+        <w:numPr>
+          <w:ilvl w:val="4"/>
+          <w:numId w:val="1"/>
+        </w:numPr>
+      </w:pPr>
+      <w:r>
+        <w:t>This means each class is in a file by itself, and is in a namespace of at least one level: a top-level vendor name.</w:t>
+      </w:r>
+    </w:p>
+    <w:p>
+      <w:pPr>
+        <w:pStyle w:val="ListParagraph"/>
+        <w:numPr>
+          <w:ilvl w:val="4"/>
+          <w:numId w:val="1"/>
+        </w:numPr>
+      </w:pPr>
+      <w:r>
+        <w:t xml:space="preserve">Class names MUST be declared in </w:t>
+      </w:r>
+      <w:proofErr w:type="spellStart"/>
+      <w:r>
+        <w:t>StudlyCap</w:t>
+      </w:r>
+      <w:proofErr w:type="spellEnd"/>
+    </w:p>
+    <w:p>
+      <w:pPr>
+        <w:pStyle w:val="ListParagraph"/>
+        <w:numPr>
+          <w:ilvl w:val="3"/>
+          <w:numId w:val="1"/>
+        </w:numPr>
+      </w:pPr>
+      <w:r>
+        <w:t>Class Constants, Properties, and Methods</w:t>
+      </w:r>
+    </w:p>
+    <w:p>
+      <w:pPr>
+        <w:pStyle w:val="ListParagraph"/>
+        <w:numPr>
+          <w:ilvl w:val="4"/>
+          <w:numId w:val="1"/>
+        </w:numPr>
+      </w:pPr>
+      <w:r>
+        <w:t>The term "class" refers to all classes, interfaces, and traits.</w:t>
+      </w:r>
+    </w:p>
+    <w:p>
+      <w:pPr>
+        <w:pStyle w:val="ListParagraph"/>
+        <w:numPr>
+          <w:ilvl w:val="3"/>
+          <w:numId w:val="1"/>
+        </w:numPr>
+      </w:pPr>
+      <w:r>
+        <w:t>Constants</w:t>
+      </w:r>
+    </w:p>
+    <w:p>
+      <w:pPr>
+        <w:pStyle w:val="ListParagraph"/>
+        <w:numPr>
+          <w:ilvl w:val="4"/>
+          <w:numId w:val="1"/>
+        </w:numPr>
+      </w:pPr>
+      <w:r>
+        <w:t>Class constants MUST be declared in all upper case with underscore separators</w:t>
+      </w:r>
+    </w:p>
+    <w:p>
+      <w:pPr>
+        <w:pStyle w:val="ListParagraph"/>
+        <w:numPr>
+          <w:ilvl w:val="3"/>
+          <w:numId w:val="1"/>
+        </w:numPr>
+      </w:pPr>
+      <w:r>
+        <w:t>Properties</w:t>
+      </w:r>
+    </w:p>
+    <w:p>
+      <w:pPr>
+        <w:pStyle w:val="ListParagraph"/>
+        <w:numPr>
+          <w:ilvl w:val="4"/>
+          <w:numId w:val="1"/>
+        </w:numPr>
+      </w:pPr>
+      <w:r>
+        <w:lastRenderedPageBreak/>
+        <w:t>This guide intentionally avoids any recommendation regarding the use of $</w:t>
+      </w:r>
+      <w:proofErr w:type="spellStart"/>
+      <w:r>
+        <w:t>StudlyCaps</w:t>
+      </w:r>
+      <w:proofErr w:type="spellEnd"/>
+      <w:r>
+        <w:t>, $camelCase, or $</w:t>
+      </w:r>
+      <w:proofErr w:type="spellStart"/>
+      <w:r>
+        <w:t>under_score</w:t>
+      </w:r>
+      <w:proofErr w:type="spellEnd"/>
+      <w:r>
+        <w:t xml:space="preserve"> property names.</w:t>
+      </w:r>
+    </w:p>
+    <w:p>
+      <w:pPr>
+        <w:pStyle w:val="ListParagraph"/>
+        <w:numPr>
+          <w:ilvl w:val="4"/>
+          <w:numId w:val="1"/>
+        </w:numPr>
+      </w:pPr>
+      <w:r>
+        <w:t>Whatever naming convention is used SHOULD be applied consistently within a reasonable scope. That scope may be vendor-level, package-level, class-level, or method-level.</w:t>
+      </w:r>
+    </w:p>
+    <w:p>
+      <w:pPr>
+        <w:pStyle w:val="ListParagraph"/>
+        <w:numPr>
+          <w:ilvl w:val="3"/>
+          <w:numId w:val="1"/>
+        </w:numPr>
+      </w:pPr>
+      <w:r>
+        <w:t>Methods</w:t>
+      </w:r>
+    </w:p>
+    <w:p>
+      <w:pPr>
+        <w:pStyle w:val="ListParagraph"/>
+        <w:numPr>
+          <w:ilvl w:val="4"/>
+          <w:numId w:val="1"/>
+        </w:numPr>
+      </w:pPr>
+      <w:r>
+        <w:t xml:space="preserve">Method names also declare with </w:t>
+      </w:r>
+      <w:proofErr w:type="spellStart"/>
+      <w:r>
+        <w:t>realted</w:t>
+      </w:r>
+      <w:proofErr w:type="spellEnd"/>
+      <w:r>
+        <w:t xml:space="preserve"> to functionality</w:t>
+      </w:r>
+    </w:p>
+    <w:p>
+      <w:pPr>
+        <w:pStyle w:val="ListParagraph"/>
+        <w:numPr>
+          <w:ilvl w:val="4"/>
+          <w:numId w:val="1"/>
+        </w:numPr>
+      </w:pPr>
+      <w:r>
+        <w:t xml:space="preserve">Method names MUST be declared in </w:t>
+      </w:r>
+      <w:proofErr w:type="gramStart"/>
+      <w:r>
+        <w:t>camelCase(</w:t>
+      </w:r>
+      <w:proofErr w:type="gramEnd"/>
+      <w:r>
+        <w:t>).</w:t>
+      </w:r>
+      <w:r>
+        <w:tab/>
+      </w:r>
+      <w:r>
+        <w:tab/>
+      </w:r>
+    </w:p>
+    <w:p>
+      <w:pPr>
+        <w:pStyle w:val="ListParagraph"/>
+        <w:numPr>
+          <w:ilvl w:val="2"/>
+          <w:numId w:val="1"/>
+        </w:numPr>
+      </w:pPr>
+      <w:r>
+        <w:t>Logger Interface</w:t>
+      </w:r>
+    </w:p>
+    <w:p>
+      <w:pPr>
+        <w:pStyle w:val="ListParagraph"/>
+        <w:numPr>
+          <w:ilvl w:val="3"/>
+          <w:numId w:val="1"/>
+        </w:numPr>
+      </w:pPr>
+      <w:r>
+        <w:t>This document describes a common interface for logging libraries.</w:t>
+      </w:r>
+    </w:p>
+    <w:p>
+      <w:pPr>
+        <w:pStyle w:val="ListParagraph"/>
+        <w:numPr>
+          <w:ilvl w:val="3"/>
+          <w:numId w:val="1"/>
+        </w:numPr>
+      </w:pPr>
+      <w:r>
+        <w:t xml:space="preserve">The main goal is to allow libraries to receive a </w:t>
+      </w:r>
+      <w:proofErr w:type="spellStart"/>
+      <w:r>
+        <w:t>Psr</w:t>
+      </w:r>
+      <w:proofErr w:type="spellEnd"/>
+      <w:r>
+        <w:t>\Log\</w:t>
+      </w:r>
+      <w:proofErr w:type="spellStart"/>
+      <w:r>
+        <w:t>LoggerInterface</w:t>
+      </w:r>
+      <w:proofErr w:type="spellEnd"/>
+      <w:r>
+        <w:t xml:space="preserve"> object and write logs to it in a simple and universal way. Frameworks and CMSs that have custom needs MAY extend the interface for their own purpose, but SHOULD remain compatible with this document.</w:t>
+      </w:r>
+    </w:p>
+    <w:p>
+      <w:pPr>
+        <w:pStyle w:val="ListParagraph"/>
+        <w:numPr>
+          <w:ilvl w:val="3"/>
+          <w:numId w:val="1"/>
+        </w:numPr>
+      </w:pPr>
+      <w:r>
+        <w:t>The key words "MUST", "MUST NOT", "REQUIRED", "SHALL", "SHALL NOT", "SHOULD", "SHOULD NOT", "RECOMMENDED", "MAY", and "OPTIONAL" in this document are to be interpreted as described</w:t>
+      </w:r>
+    </w:p>
+    <w:p>
+      <w:pPr>
+        <w:pStyle w:val="ListParagraph"/>
+        <w:numPr>
+          <w:ilvl w:val="3"/>
+          <w:numId w:val="1"/>
+        </w:numPr>
+      </w:pPr>
+      <w:r>
+        <w:t xml:space="preserve">The word implementor in this document is to be interpreted as someone implementing the </w:t>
+      </w:r>
+      <w:proofErr w:type="spellStart"/>
+      <w:r>
+        <w:t>LoggerInterface</w:t>
+      </w:r>
+      <w:proofErr w:type="spellEnd"/>
+      <w:r>
+        <w:t xml:space="preserve"> in a log-related library or framework.</w:t>
+      </w:r>
+    </w:p>
+    <w:p>
+      <w:pPr>
+        <w:pStyle w:val="ListParagraph"/>
+        <w:numPr>
+          <w:ilvl w:val="3"/>
+          <w:numId w:val="1"/>
+        </w:numPr>
+      </w:pPr>
+      <w:r>
+        <w:t>Every method accepts a string as the message, or an object with a __</w:t>
+      </w:r>
+      <w:proofErr w:type="spellStart"/>
+      <w:proofErr w:type="gramStart"/>
+      <w:r>
+        <w:t>toString</w:t>
+      </w:r>
+      <w:proofErr w:type="spellEnd"/>
+      <w:r>
+        <w:t>(</w:t>
+      </w:r>
+      <w:proofErr w:type="gramEnd"/>
+      <w:r>
+        <w:t xml:space="preserve">) method. Implementors MAY have special handling for the </w:t>
+      </w:r>
+      <w:proofErr w:type="spellStart"/>
+      <w:r>
+        <w:t>passed</w:t>
+      </w:r>
+      <w:proofErr w:type="spellEnd"/>
+      <w:r>
+        <w:t xml:space="preserve"> objects. If that is not the case, implementors MUST cast it to a string</w:t>
+      </w:r>
+    </w:p>
+    <w:p>
+      <w:pPr>
+        <w:pStyle w:val="ListParagraph"/>
+        <w:numPr>
+          <w:ilvl w:val="3"/>
+          <w:numId w:val="1"/>
+        </w:numPr>
+      </w:pPr>
+      <w:r>
+        <w:t>Placeholder names MUST correspond to keys in the context array.</w:t>
+      </w:r>
+    </w:p>
+    <w:p>
+      <w:r>
+        <w:br w:type="page"/>
+      </w:r>
+    </w:p>
+    <w:p>
+      <w:pPr>
+        <w:pStyle w:val="ListParagraph"/>
+        <w:numPr>
+          <w:ilvl w:val="3"/>
+          <w:numId w:val="1"/>
+        </w:numPr>
+      </w:pPr>
+      <w:r>
+        <w:lastRenderedPageBreak/>
+        <w:t xml:space="preserve">Placeholder names MUST be delimited with a single opening brace </w:t>
+      </w:r>
+      <w:proofErr w:type="gramStart"/>
+      <w:r>
+        <w:t>{ and</w:t>
+      </w:r>
+      <w:proofErr w:type="gramEnd"/>
+      <w:r>
+        <w:t xml:space="preserve"> a single closing brace }. There MUST NOT be any whitespace between the delimiters and the </w:t>
+      </w:r>
+      <w:proofErr w:type="gramStart"/>
+      <w:r>
+        <w:t>placeholder</w:t>
+      </w:r>
+      <w:proofErr w:type="gramEnd"/>
+      <w:r>
+        <w:t xml:space="preserve"> name.</w:t>
+      </w:r>
+    </w:p>
+    <w:p>
+      <w:pPr>
+        <w:pStyle w:val="ListParagraph"/>
+        <w:numPr>
+          <w:ilvl w:val="3"/>
+          <w:numId w:val="1"/>
+        </w:numPr>
+      </w:pPr>
+      <w:r>
+        <w:t>Context</w:t>
+      </w:r>
+    </w:p>
+    <w:p>
+      <w:pPr>
+        <w:pStyle w:val="ListParagraph"/>
+        <w:numPr>
+          <w:ilvl w:val="4"/>
+          <w:numId w:val="1"/>
+        </w:numPr>
+      </w:pPr>
+      <w:r>
+        <w:t xml:space="preserve">Every method accepts an array as context data. This is meant to hold any extraneous information that does not fit well in a string. The array can contain anything. Implementors MUST ensure they treat context data with as much lenience as possible. A given value in the context MUST NOT throw an exception nor raise any </w:t>
+      </w:r>
+      <w:proofErr w:type="spellStart"/>
+      <w:r>
+        <w:t>php</w:t>
+      </w:r>
+      <w:proofErr w:type="spellEnd"/>
+      <w:r>
+        <w:t xml:space="preserve"> error, warning or notice</w:t>
+      </w:r>
+    </w:p>
+    <w:p>
+      <w:pPr>
+        <w:pStyle w:val="ListParagraph"/>
+        <w:numPr>
+          <w:ilvl w:val="4"/>
+          <w:numId w:val="1"/>
+        </w:numPr>
+      </w:pPr>
+      <w:r>
+        <w:t>Implementors MUST still verify that the 'exception' key is actually an Exception before using it as such, as it MAY contain anything.</w:t>
+      </w:r>
+    </w:p>
+    <w:p>
+      <w:pPr>
+        <w:pStyle w:val="ListParagraph"/>
+        <w:numPr>
+          <w:ilvl w:val="3"/>
+          <w:numId w:val="1"/>
+        </w:numPr>
+      </w:pPr>
+      <w:r>
+        <w:t>Helper classes and interfaces</w:t>
+      </w:r>
+    </w:p>
+    <w:p>
+      <w:pPr>
+        <w:pStyle w:val="ListParagraph"/>
+        <w:numPr>
+          <w:ilvl w:val="4"/>
+          <w:numId w:val="1"/>
+        </w:numPr>
+      </w:pPr>
+      <w:r>
+        <w:t xml:space="preserve">The </w:t>
+      </w:r>
+      <w:proofErr w:type="spellStart"/>
+      <w:r>
+        <w:t>Psr</w:t>
+      </w:r>
+      <w:proofErr w:type="spellEnd"/>
+      <w:r>
+        <w:t>\Log\</w:t>
+      </w:r>
+      <w:proofErr w:type="spellStart"/>
+      <w:r>
+        <w:t>AbstractLogger</w:t>
+      </w:r>
+      <w:proofErr w:type="spellEnd"/>
+      <w:r>
+        <w:t xml:space="preserve"> class lets you implement the </w:t>
+      </w:r>
+      <w:proofErr w:type="spellStart"/>
+      <w:r>
+        <w:t>LoggerInterface</w:t>
+      </w:r>
+      <w:proofErr w:type="spellEnd"/>
+      <w:r>
+        <w:t xml:space="preserve"> very easily by extending it and implementing the generic log method.</w:t>
+      </w:r>
+    </w:p>
+    <w:p>
+      <w:pPr>
+        <w:pStyle w:val="ListParagraph"/>
+        <w:numPr>
+          <w:ilvl w:val="4"/>
+          <w:numId w:val="1"/>
+        </w:numPr>
+      </w:pPr>
+      <w:r>
+        <w:t xml:space="preserve">Similarly, using the </w:t>
+      </w:r>
+      <w:proofErr w:type="spellStart"/>
+      <w:r>
+        <w:t>Psr</w:t>
+      </w:r>
+      <w:proofErr w:type="spellEnd"/>
+      <w:r>
+        <w:t>\Log\</w:t>
+      </w:r>
+      <w:proofErr w:type="spellStart"/>
+      <w:r>
+        <w:t>LoggerTrait</w:t>
+      </w:r>
+      <w:proofErr w:type="spellEnd"/>
+      <w:r>
+        <w:t xml:space="preserve"> only requires you to implement the generic log method.</w:t>
+      </w:r>
+    </w:p>
+    <w:p>
+      <w:pPr>
+        <w:pStyle w:val="ListParagraph"/>
+        <w:numPr>
+          <w:ilvl w:val="4"/>
+          <w:numId w:val="1"/>
+        </w:numPr>
+      </w:pPr>
+      <w:r>
+        <w:t xml:space="preserve">The </w:t>
+      </w:r>
+      <w:proofErr w:type="spellStart"/>
+      <w:r>
+        <w:t>Psr</w:t>
+      </w:r>
+      <w:proofErr w:type="spellEnd"/>
+      <w:r>
+        <w:t>\Log\</w:t>
+      </w:r>
+      <w:proofErr w:type="spellStart"/>
+      <w:r>
+        <w:t>NullLogger</w:t>
+      </w:r>
+      <w:proofErr w:type="spellEnd"/>
+      <w:r>
+        <w:t xml:space="preserve"> is provided together with the interface. It MAY be used by users of the interface to provide a fall-back "black hole" implementation if no logger is given to them.</w:t>
+      </w:r>
+    </w:p>
+    <w:p>
+      <w:pPr>
+        <w:pStyle w:val="ListParagraph"/>
+        <w:numPr>
+          <w:ilvl w:val="4"/>
+          <w:numId w:val="1"/>
+        </w:numPr>
+      </w:pPr>
+      <w:r>
+        <w:t xml:space="preserve">The </w:t>
+      </w:r>
+      <w:proofErr w:type="spellStart"/>
+      <w:r>
+        <w:t>Psr</w:t>
+      </w:r>
+      <w:proofErr w:type="spellEnd"/>
+      <w:r>
+        <w:t>\Log\</w:t>
+      </w:r>
+      <w:proofErr w:type="spellStart"/>
+      <w:r>
+        <w:t>LoggerAwareInterface</w:t>
+      </w:r>
+      <w:proofErr w:type="spellEnd"/>
+      <w:r>
+        <w:t xml:space="preserve"> only contains a </w:t>
+      </w:r>
+      <w:proofErr w:type="spellStart"/>
+      <w:proofErr w:type="gramStart"/>
+      <w:r>
+        <w:t>setLogger</w:t>
+      </w:r>
+      <w:proofErr w:type="spellEnd"/>
+      <w:r>
+        <w:t>(</w:t>
+      </w:r>
+      <w:proofErr w:type="spellStart"/>
+      <w:proofErr w:type="gramEnd"/>
+      <w:r>
+        <w:t>LoggerInterface</w:t>
+      </w:r>
+      <w:proofErr w:type="spellEnd"/>
+      <w:r>
+        <w:t xml:space="preserve"> $logger) method and can be used by frameworks to auto-wire arbitrary instances with a logger.</w:t>
+      </w:r>
+    </w:p>
+    <w:p>
+      <w:pPr>
+        <w:pStyle w:val="ListParagraph"/>
+        <w:numPr>
+          <w:ilvl w:val="4"/>
+          <w:numId w:val="1"/>
+        </w:numPr>
+      </w:pPr>
+      <w:r>
+        <w:t xml:space="preserve">The </w:t>
+      </w:r>
+      <w:proofErr w:type="spellStart"/>
+      <w:r>
+        <w:t>Psr</w:t>
+      </w:r>
+      <w:proofErr w:type="spellEnd"/>
+      <w:r>
+        <w:t>\Log\</w:t>
+      </w:r>
+      <w:proofErr w:type="spellStart"/>
+      <w:r>
+        <w:t>LoggerAwareTrait</w:t>
+      </w:r>
+      <w:proofErr w:type="spellEnd"/>
+      <w:r>
+        <w:t xml:space="preserve"> trait can be used to implement the equivalent interface easily in any class. It gives you access to $this-&gt;logger</w:t>
+      </w:r>
+    </w:p>
+    <w:p>
+      <w:pPr>
+        <w:pStyle w:val="ListParagraph"/>
+        <w:numPr>
+          <w:ilvl w:val="3"/>
+          <w:numId w:val="1"/>
+        </w:numPr>
+      </w:pPr>
+      <w:proofErr w:type="spellStart"/>
+      <w:r>
+        <w:t>Psr</w:t>
+      </w:r>
+      <w:proofErr w:type="spellEnd"/>
+      <w:r>
+        <w:t>\Log\</w:t>
+      </w:r>
+      <w:proofErr w:type="spellStart"/>
+      <w:r>
+        <w:t>LoggerInterface</w:t>
+      </w:r>
+      <w:proofErr w:type="spellEnd"/>
+    </w:p>
+    <w:p>
+      <w:pPr>
+        <w:pStyle w:val="ListParagraph"/>
+        <w:numPr>
+          <w:ilvl w:val="4"/>
+          <w:numId w:val="1"/>
+        </w:numPr>
+      </w:pPr>
+      <w:r>
+        <w:t xml:space="preserve">public function </w:t>
+      </w:r>
+      <w:proofErr w:type="gramStart"/>
+      <w:r>
+        <w:t>emergency(</w:t>
+      </w:r>
+      <w:proofErr w:type="gramEnd"/>
+      <w:r>
+        <w:t>$message, array $context = array());</w:t>
+      </w:r>
+    </w:p>
+    <w:p>
+      <w:pPr>
+        <w:pStyle w:val="ListParagraph"/>
+        <w:numPr>
+          <w:ilvl w:val="4"/>
+          <w:numId w:val="1"/>
+        </w:numPr>
+      </w:pPr>
+      <w:r>
+        <w:tab/>
+        <w:t xml:space="preserve"> public function </w:t>
+      </w:r>
+      <w:proofErr w:type="gramStart"/>
+      <w:r>
+        <w:t>alert(</w:t>
+      </w:r>
+      <w:proofErr w:type="gramEnd"/>
+      <w:r>
+        <w:t>$message, array $context = array());</w:t>
+      </w:r>
+    </w:p>
+    <w:p>
+      <w:pPr>
+        <w:pStyle w:val="ListParagraph"/>
+        <w:numPr>
+          <w:ilvl w:val="3"/>
+          <w:numId w:val="1"/>
+        </w:numPr>
+      </w:pPr>
+      <w:proofErr w:type="spellStart"/>
+      <w:r>
+        <w:t>Psr</w:t>
+      </w:r>
+      <w:proofErr w:type="spellEnd"/>
+      <w:r>
+        <w:t>\Log\</w:t>
+      </w:r>
+      <w:proofErr w:type="spellStart"/>
+      <w:r>
+        <w:t>LoggerAwareInterface</w:t>
+      </w:r>
+      <w:proofErr w:type="spellEnd"/>
+    </w:p>
+    <w:p>
+      <w:pPr>
+        <w:pStyle w:val="ListParagraph"/>
+        <w:numPr>
+          <w:ilvl w:val="4"/>
+          <w:numId w:val="1"/>
+        </w:numPr>
+      </w:pPr>
+      <w:proofErr w:type="spellStart"/>
+      <w:r>
+        <w:t>setLogger</w:t>
+      </w:r>
+      <w:proofErr w:type="spellEnd"/>
+    </w:p>
+    <w:p>
+      <w:pPr>
+        <w:pStyle w:val="ListParagraph"/>
+        <w:numPr>
+          <w:ilvl w:val="3"/>
+          <w:numId w:val="1"/>
+        </w:numPr>
+      </w:pPr>
+      <w:proofErr w:type="spellStart"/>
+      <w:r>
+        <w:t>Psr</w:t>
+      </w:r>
+      <w:proofErr w:type="spellEnd"/>
+      <w:r>
+        <w:t>\Log\</w:t>
+      </w:r>
+      <w:proofErr w:type="spellStart"/>
+      <w:r>
+        <w:t>LogLevel</w:t>
+      </w:r>
+      <w:proofErr w:type="spellEnd"/>
+    </w:p>
+    <w:p>
+      <w:pPr>
+        <w:pStyle w:val="ListParagraph"/>
+        <w:numPr>
+          <w:ilvl w:val="3"/>
+          <w:numId w:val="1"/>
+        </w:numPr>
+      </w:pPr>
+      <w:r>
+        <w:tab/>
+      </w:r>
+    </w:p>
+    <w:p>
+      <w:pPr>
+        <w:pStyle w:val="ListParagraph"/>
+        <w:numPr>
+          <w:ilvl w:val="4"/>
+          <w:numId w:val="1"/>
+        </w:numPr>
+      </w:pPr>
+      <w:r>
+        <w:tab/>
+        <w:t xml:space="preserve">class </w:t>
+      </w:r>
+      <w:proofErr w:type="spellStart"/>
+      <w:r>
+        <w:t>LogLevel</w:t>
+      </w:r>
+      <w:proofErr w:type="spellEnd"/>
+    </w:p>
+    <w:p>
+      <w:pPr>
+        <w:pStyle w:val="ListParagraph"/>
+        <w:numPr>
+          <w:ilvl w:val="4"/>
+          <w:numId w:val="1"/>
+        </w:numPr>
+      </w:pPr>
+      <w:r>
+        <w:t>{</w:t>
+      </w:r>
+    </w:p>
+    <w:p>
+      <w:pPr>
+        <w:pStyle w:val="ListParagraph"/>
+        <w:numPr>
+          <w:ilvl w:val="4"/>
+          <w:numId w:val="1"/>
+        </w:numPr>
+      </w:pPr>
+      <w:r>
+        <w:t xml:space="preserve">    </w:t>
+      </w:r>
+      <w:proofErr w:type="spellStart"/>
+      <w:r>
+        <w:t>const</w:t>
+      </w:r>
+      <w:proofErr w:type="spellEnd"/>
+      <w:r>
+        <w:t xml:space="preserve"> EMERGENCY = 'emergency';</w:t>
+      </w:r>
+    </w:p>
+    <w:p>
+      <w:pPr>
+        <w:pStyle w:val="ListParagraph"/>
+        <w:numPr>
+          <w:ilvl w:val="4"/>
+          <w:numId w:val="1"/>
+        </w:numPr>
+      </w:pPr>
+      <w:r>
+        <w:t xml:space="preserve">    </w:t>
+      </w:r>
+      <w:proofErr w:type="spellStart"/>
+      <w:r>
+        <w:t>const</w:t>
+      </w:r>
+      <w:proofErr w:type="spellEnd"/>
+      <w:r>
+        <w:t xml:space="preserve"> ALERT     = 'alert';</w:t>
+      </w:r>
+    </w:p>
+    <w:p>
+      <w:pPr>
+        <w:pStyle w:val="ListParagraph"/>
+        <w:numPr>
+          <w:ilvl w:val="4"/>
+          <w:numId w:val="1"/>
+        </w:numPr>
+      </w:pPr>
+      <w:r>
+        <w:t xml:space="preserve">    </w:t>
+      </w:r>
+      <w:proofErr w:type="spellStart"/>
+      <w:r>
+        <w:t>const</w:t>
+      </w:r>
+      <w:proofErr w:type="spellEnd"/>
+      <w:r>
+        <w:t xml:space="preserve"> </w:t>
+      </w:r>
+      <w:proofErr w:type="gramStart"/>
+      <w:r>
+        <w:t>CRITICAL  =</w:t>
+      </w:r>
+      <w:proofErr w:type="gramEnd"/>
+      <w:r>
+        <w:t xml:space="preserve"> 'critical';</w:t>
+      </w:r>
+    </w:p>
+    <w:p>
+      <w:pPr>
+        <w:pStyle w:val="ListParagraph"/>
+        <w:numPr>
+          <w:ilvl w:val="4"/>
+          <w:numId w:val="1"/>
+        </w:numPr>
+      </w:pPr>
+      <w:r>
+        <w:t xml:space="preserve">    </w:t>
+      </w:r>
+      <w:proofErr w:type="spellStart"/>
+      <w:r>
+        <w:t>const</w:t>
+      </w:r>
+      <w:proofErr w:type="spellEnd"/>
+      <w:r>
+        <w:t xml:space="preserve"> ERROR     = 'error';</w:t>
+      </w:r>
+    </w:p>
+    <w:p>
+      <w:pPr>
+        <w:pStyle w:val="ListParagraph"/>
+        <w:numPr>
+          <w:ilvl w:val="4"/>
+          <w:numId w:val="1"/>
+        </w:numPr>
+      </w:pPr>
+      <w:r>
+        <w:t xml:space="preserve">    </w:t>
+      </w:r>
+      <w:proofErr w:type="spellStart"/>
+      <w:r>
+        <w:t>const</w:t>
+      </w:r>
+      <w:proofErr w:type="spellEnd"/>
+      <w:r>
+        <w:t xml:space="preserve"> WARNING   = 'warning';</w:t>
+      </w:r>
+    </w:p>
+    <w:p>
+      <w:pPr>
+        <w:pStyle w:val="ListParagraph"/>
+        <w:numPr>
+          <w:ilvl w:val="4"/>
+          <w:numId w:val="1"/>
+        </w:numPr>
+      </w:pPr>
+      <w:r>
+        <w:lastRenderedPageBreak/>
+        <w:t xml:space="preserve">    </w:t>
+      </w:r>
+      <w:proofErr w:type="spellStart"/>
+      <w:r>
+        <w:t>const</w:t>
+      </w:r>
+      <w:proofErr w:type="spellEnd"/>
+      <w:r>
+        <w:t xml:space="preserve"> NOTICE    = 'notice';</w:t>
+      </w:r>
+    </w:p>
+    <w:p>
+      <w:pPr>
+        <w:pStyle w:val="ListParagraph"/>
+        <w:numPr>
+          <w:ilvl w:val="4"/>
+          <w:numId w:val="1"/>
+        </w:numPr>
+      </w:pPr>
+      <w:r>
+        <w:t xml:space="preserve">    </w:t>
+      </w:r>
+      <w:proofErr w:type="spellStart"/>
+      <w:r>
+        <w:t>const</w:t>
+      </w:r>
+      <w:proofErr w:type="spellEnd"/>
+      <w:r>
+        <w:t xml:space="preserve"> INFO      = 'info';</w:t>
+      </w:r>
+    </w:p>
+    <w:p>
+      <w:pPr>
+        <w:pStyle w:val="ListParagraph"/>
+        <w:numPr>
+          <w:ilvl w:val="4"/>
+          <w:numId w:val="1"/>
+        </w:numPr>
+      </w:pPr>
+      <w:r>
+        <w:t xml:space="preserve">    </w:t>
+      </w:r>
+      <w:proofErr w:type="spellStart"/>
+      <w:r>
+        <w:t>const</w:t>
+      </w:r>
+      <w:proofErr w:type="spellEnd"/>
+      <w:r>
+        <w:t xml:space="preserve"> DEBUG     = 'debug';</w:t>
+      </w:r>
+    </w:p>
+    <w:p>
+      <w:pPr>
+        <w:pStyle w:val="ListParagraph"/>
+        <w:numPr>
+          <w:ilvl w:val="4"/>
+          <w:numId w:val="1"/>
+        </w:numPr>
+      </w:pPr>
+      <w:r>
+        <w:t>}</w:t>
+      </w:r>
+      <w:r>
+        <w:tab/>
+      </w:r>
+    </w:p>
+    <w:p>
+      <w:pPr>
+        <w:pStyle w:val="ListParagraph"/>
+        <w:numPr>
+          <w:ilvl w:val="2"/>
+          <w:numId w:val="1"/>
+        </w:numPr>
+      </w:pPr>
+      <w:r>
+        <w:t>Autoloading Standard</w:t>
+      </w:r>
+    </w:p>
+    <w:p>
+      <w:pPr>
+        <w:pStyle w:val="ListParagraph"/>
+        <w:numPr>
+          <w:ilvl w:val="3"/>
+          <w:numId w:val="1"/>
+        </w:numPr>
+      </w:pPr>
+      <w:r>
+        <w:t>The key words "MUST", "MUST NOT", "REQUIRED", "SHALL", "SHALL NOT", "SHOULD", "SHOULD NOT", "RECOMMENDED", "MAY", and "OPTIONAL" in this document are to be interpreted as described</w:t>
+      </w:r>
+      <w:r>
+        <w:t>,</w:t>
+      </w:r>
+    </w:p>
+    <w:p>
+      <w:pPr>
+        <w:pStyle w:val="ListParagraph"/>
+        <w:numPr>
+          <w:ilvl w:val="3"/>
+          <w:numId w:val="1"/>
+        </w:numPr>
+      </w:pPr>
+      <w:r>
+        <w:t>This PSR describes a specification for autoloading classes from file paths. It is fully interoperable, and can be used in addition to any other autoloading specification, including PSR-0.</w:t>
+      </w:r>
+    </w:p>
+    <w:p>
+      <w:pPr>
+        <w:pStyle w:val="ListParagraph"/>
+        <w:numPr>
+          <w:ilvl w:val="3"/>
+          <w:numId w:val="1"/>
+        </w:numPr>
+      </w:pPr>
+      <w:r>
+        <w:t>The term "class" refers to classes, interfaces, traits, and other similar structures.</w:t>
+      </w:r>
+    </w:p>
+    <w:p>
+      <w:pPr>
+        <w:pStyle w:val="ListParagraph"/>
+        <w:numPr>
+          <w:ilvl w:val="3"/>
+          <w:numId w:val="1"/>
+        </w:numPr>
+      </w:pPr>
+      <w:r>
+        <w:t>A fully qualified class name has the following form:</w:t>
+      </w:r>
+    </w:p>
+    <w:p>
+      <w:pPr>
+        <w:pStyle w:val="ListParagraph"/>
+        <w:numPr>
+          <w:ilvl w:val="4"/>
+          <w:numId w:val="1"/>
+        </w:numPr>
+      </w:pPr>
+      <w:r>
+        <w:tab/>
+        <w:t>\&lt;</w:t>
+      </w:r>
+      <w:proofErr w:type="spellStart"/>
+      <w:r>
+        <w:t>NamespaceName</w:t>
+      </w:r>
+      <w:proofErr w:type="spellEnd"/>
+      <w:r>
+        <w:t>&gt;(\&lt;</w:t>
+      </w:r>
+      <w:proofErr w:type="spellStart"/>
+      <w:r>
+        <w:t>SubNamespaceNames</w:t>
+      </w:r>
+      <w:proofErr w:type="spellEnd"/>
+      <w:proofErr w:type="gramStart"/>
+      <w:r>
+        <w:t>&gt;)*</w:t>
+      </w:r>
+      <w:proofErr w:type="gramEnd"/>
+      <w:r>
+        <w:t>\&lt;</w:t>
+      </w:r>
+      <w:proofErr w:type="spellStart"/>
+      <w:r>
+        <w:t>ClassName</w:t>
+      </w:r>
+      <w:proofErr w:type="spellEnd"/>
+      <w:r>
+        <w:t>&gt;</w:t>
+      </w:r>
+    </w:p>
+    <w:p>
+      <w:pPr>
+        <w:pStyle w:val="ListParagraph"/>
+        <w:numPr>
+          <w:ilvl w:val="4"/>
+          <w:numId w:val="1"/>
+        </w:numPr>
+      </w:pPr>
+      <w:r>
+        <w:t>The fully qualified class name MUST have a top-level namespace name, also known as a "vendor namespace".</w:t>
+      </w:r>
+    </w:p>
+    <w:p>
+      <w:pPr>
+        <w:pStyle w:val="ListParagraph"/>
+        <w:numPr>
+          <w:ilvl w:val="4"/>
+          <w:numId w:val="1"/>
+        </w:numPr>
+      </w:pPr>
+      <w:r>
+        <w:t>The fully qualified class name MAY have one or more sub-namespace names.</w:t>
+      </w:r>
+    </w:p>
+    <w:p>
+      <w:pPr>
+        <w:pStyle w:val="ListParagraph"/>
+        <w:numPr>
+          <w:ilvl w:val="4"/>
+          <w:numId w:val="1"/>
+        </w:numPr>
+      </w:pPr>
+      <w:r>
+        <w:t>The fully qualified class name MUST have a terminating class name.</w:t>
+      </w:r>
+    </w:p>
+    <w:p>
+      <w:pPr>
+        <w:pStyle w:val="ListParagraph"/>
+        <w:numPr>
+          <w:ilvl w:val="4"/>
+          <w:numId w:val="1"/>
+        </w:numPr>
+      </w:pPr>
+      <w:r>
+        <w:t>Underscores have no special meaning in any portion of the fully qualified class name.</w:t>
+      </w:r>
+    </w:p>
+    <w:p>
+      <w:pPr>
+        <w:pStyle w:val="ListParagraph"/>
+        <w:numPr>
+          <w:ilvl w:val="4"/>
+          <w:numId w:val="1"/>
+        </w:numPr>
+      </w:pPr>
+      <w:r>
+        <w:t>Alphabetic characters in the fully qualified class name MAY be any combination of lower case and upper case.</w:t>
+      </w:r>
+    </w:p>
+    <w:p>
+      <w:pPr>
+        <w:pStyle w:val="ListParagraph"/>
+        <w:numPr>
+          <w:ilvl w:val="4"/>
+          <w:numId w:val="1"/>
+        </w:numPr>
+      </w:pPr>
+      <w:r>
+        <w:t>All class names MUST be referenced in a case-sensitive fashion.</w:t>
+      </w:r>
+    </w:p>
+    <w:p>
+      <w:pPr>
+        <w:pStyle w:val="ListParagraph"/>
+        <w:numPr>
+          <w:ilvl w:val="3"/>
+          <w:numId w:val="1"/>
+        </w:numPr>
+      </w:pPr>
+      <w:r>
+        <w:t>When loading a file that corresponds to a fully qualified class name</w:t>
+      </w:r>
+    </w:p>
+    <w:p>
+      <w:pPr>
+        <w:pStyle w:val="ListParagraph"/>
+        <w:numPr>
+          <w:ilvl w:val="4"/>
+          <w:numId w:val="1"/>
+        </w:numPr>
+      </w:pPr>
+      <w:r>
+        <w:t>A contiguous series of one or more leading namespace and sub-namespace names, not including the leading namespace separator, in the fully qualified class name (a "namespace prefix") corresponds to at least one "base directory".</w:t>
+      </w:r>
+    </w:p>
+    <w:p>
+      <w:pPr>
+        <w:pStyle w:val="ListParagraph"/>
+        <w:numPr>
+          <w:ilvl w:val="4"/>
+          <w:numId w:val="1"/>
+        </w:numPr>
+      </w:pPr>
+      <w:r>
+        <w:t xml:space="preserve">     </w:t>
+      </w:r>
+      <w:r>
+        <w:t>The contiguous sub-namespace names after the "namespace prefix" correspond to a subdirectory within a "base directory", in which the namespace separators represent directory separators. The subdirectory name MUST match the case of the sub-namespace names.</w:t>
+      </w:r>
+    </w:p>
+    <w:p>
+      <w:pPr>
+        <w:pStyle w:val="ListParagraph"/>
+        <w:numPr>
+          <w:ilvl w:val="4"/>
+          <w:numId w:val="1"/>
+        </w:numPr>
+      </w:pPr>
+      <w:r>
+        <w:t>The terminating class name corresponds to a file name ending in .</w:t>
+      </w:r>
+      <w:proofErr w:type="spellStart"/>
+      <w:r>
+        <w:t>php</w:t>
+      </w:r>
+      <w:proofErr w:type="spellEnd"/>
+      <w:r>
+        <w:t>. The file name MUST match the case of the terminating class name.</w:t>
+      </w:r>
+    </w:p>
+    <w:p>
+      <w:pPr>
+        <w:pStyle w:val="ListParagraph"/>
+        <w:numPr>
+          <w:ilvl w:val="3"/>
+          <w:numId w:val="1"/>
+        </w:numPr>
+      </w:pPr>
+      <w:r>
+        <w:t>Autoloader implementations MUST NOT throw exceptions, MUST NOT raise errors of any level, and SHOULD NOT return a value.</w:t>
+      </w:r>
+    </w:p>
+    <w:p>
+      <w:pPr>
+        <w:pStyle w:val="ListParagraph"/>
+        <w:numPr>
+          <w:ilvl w:val="3"/>
+          <w:numId w:val="1"/>
+        </w:numPr>
+      </w:pPr>
+      <w:r>
+        <w:lastRenderedPageBreak/>
+        <w:t xml:space="preserve">The </w:t>
+      </w:r>
+      <w:proofErr w:type="spellStart"/>
+      <w:r>
+        <w:t>spl_autoload_</w:t>
+      </w:r>
+      <w:proofErr w:type="gramStart"/>
+      <w:r>
+        <w:t>register</w:t>
+      </w:r>
+      <w:proofErr w:type="spellEnd"/>
+      <w:r>
+        <w:t>(</w:t>
+      </w:r>
+      <w:proofErr w:type="gramEnd"/>
+      <w:r>
+        <w:t>) function registers any number of autoloaders, enabling for classes and interfaces to be automatically loaded if they are currently not defined.</w:t>
+      </w:r>
+    </w:p>
+    <w:p>
+      <w:pPr>
+        <w:pStyle w:val="ListParagraph"/>
+        <w:numPr>
+          <w:ilvl w:val="3"/>
+          <w:numId w:val="1"/>
+        </w:numPr>
+      </w:pPr>
+      <w:r>
+        <w:t>Any class-like construct may be autoloaded the same way. That includes classes, interfaces, traits, and enumerations</w:t>
+      </w:r>
+    </w:p>
+    <w:p>
+      <w:pPr>
+        <w:pStyle w:val="ListParagraph"/>
+        <w:numPr>
+          <w:ilvl w:val="3"/>
+          <w:numId w:val="1"/>
+        </w:numPr>
+      </w:pPr>
+      <w:proofErr w:type="spellStart"/>
+      <w:r>
+        <w:t>spl_autoload_</w:t>
+      </w:r>
+      <w:proofErr w:type="gramStart"/>
+      <w:r>
+        <w:t>register</w:t>
+      </w:r>
+      <w:proofErr w:type="spellEnd"/>
+      <w:r>
+        <w:t>(</w:t>
+      </w:r>
+      <w:proofErr w:type="gramEnd"/>
+      <w:r>
+        <w:t>function ($</w:t>
+      </w:r>
+      <w:proofErr w:type="spellStart"/>
+      <w:r>
+        <w:t>class_name</w:t>
+      </w:r>
+      <w:proofErr w:type="spellEnd"/>
+      <w:r>
+        <w:t>) {</w:t>
+      </w:r>
+    </w:p>
+    <w:p>
+      <w:pPr>
+        <w:pStyle w:val="ListParagraph"/>
+        <w:numPr>
+          <w:ilvl w:val="3"/>
+          <w:numId w:val="1"/>
+        </w:numPr>
+      </w:pPr>
+      <w:r>
+        <w:tab/>
+        <w:t xml:space="preserve">   include $</w:t>
+      </w:r>
+      <w:proofErr w:type="spellStart"/>
+      <w:r>
+        <w:t>class_</w:t>
+      </w:r>
+      <w:proofErr w:type="gramStart"/>
+      <w:r>
+        <w:t>name</w:t>
+      </w:r>
+      <w:proofErr w:type="spellEnd"/>
+      <w:r>
+        <w:t xml:space="preserve"> .</w:t>
+      </w:r>
+      <w:proofErr w:type="gramEnd"/>
+      <w:r>
+        <w:t xml:space="preserve"> '.</w:t>
+      </w:r>
+      <w:proofErr w:type="spellStart"/>
+      <w:r>
+        <w:t>php</w:t>
+      </w:r>
+      <w:proofErr w:type="spellEnd"/>
+      <w:r>
+        <w:t>';</w:t>
+      </w:r>
+    </w:p>
+    <w:p>
+      <w:pPr>
+        <w:pStyle w:val="ListParagraph"/>
+        <w:numPr>
+          <w:ilvl w:val="3"/>
+          <w:numId w:val="1"/>
+        </w:numPr>
+      </w:pPr>
+      <w:r>
+        <w:t>});</w:t>
+      </w:r>
+    </w:p>
+    <w:p>
+      <w:pPr>
+        <w:pStyle w:val="ListParagraph"/>
+        <w:numPr>
+          <w:ilvl w:val="3"/>
+          <w:numId w:val="1"/>
+        </w:numPr>
+      </w:pPr>
+    </w:p>
+    <w:p>
+      <w:pPr>
+        <w:pStyle w:val="ListParagraph"/>
+        <w:numPr>
+          <w:ilvl w:val="3"/>
+          <w:numId w:val="1"/>
+        </w:numPr>
+      </w:pPr>
+      <w:r>
+        <w:t xml:space="preserve">Autoloading is the process of automatically loading PHP classes without explicitly loading them with the </w:t>
+      </w:r>
+      <w:proofErr w:type="gramStart"/>
+      <w:r>
+        <w:t>require(</w:t>
+      </w:r>
+      <w:proofErr w:type="gramEnd"/>
+      <w:r>
+        <w:t xml:space="preserve">), </w:t>
+      </w:r>
+      <w:proofErr w:type="spellStart"/>
+      <w:r>
+        <w:t>require_once</w:t>
+      </w:r>
+      <w:proofErr w:type="spellEnd"/>
+      <w:r>
+        <w:t xml:space="preserve">(), include(), or </w:t>
+      </w:r>
+      <w:proofErr w:type="spellStart"/>
+      <w:r>
+        <w:t>include_once</w:t>
+      </w:r>
+      <w:proofErr w:type="spellEnd"/>
+      <w:r>
+        <w:t>() functions.</w:t>
+      </w:r>
+    </w:p>
+    <w:p>
+      <w:pPr>
+        <w:pStyle w:val="ListParagraph"/>
+        <w:numPr>
+          <w:ilvl w:val="3"/>
+          <w:numId w:val="1"/>
+        </w:numPr>
+      </w:pPr>
+      <w:r>
+        <w:t>Each class must be defined in a separate file</w:t>
+      </w:r>
+    </w:p>
+    <w:p>
+      <w:pPr>
+        <w:pStyle w:val="ListParagraph"/>
+        <w:numPr>
+          <w:ilvl w:val="3"/>
+          <w:numId w:val="1"/>
+        </w:numPr>
+      </w:pPr>
+      <w:r>
+        <w:t>Name your class files the same as your classes</w:t>
+      </w:r>
+    </w:p>
+    <w:p>
+      <w:pPr>
+        <w:pStyle w:val="ListParagraph"/>
+        <w:numPr>
+          <w:ilvl w:val="3"/>
+          <w:numId w:val="1"/>
+        </w:numPr>
+      </w:pPr>
+      <w:r>
+        <w:t>An autoloader is a function that takes a class name as an argument and then includes the file that contains the corresponding class</w:t>
+      </w:r>
+    </w:p>
+    <w:p>
+      <w:pPr>
+        <w:pStyle w:val="ListParagraph"/>
+        <w:numPr>
+          <w:ilvl w:val="3"/>
+          <w:numId w:val="1"/>
+        </w:numPr>
+      </w:pPr>
+      <w:r>
+        <w:t>As of PHP 7.2.0 the __</w:t>
+      </w:r>
+      <w:proofErr w:type="gramStart"/>
+      <w:r>
+        <w:t>autoload(</w:t>
+      </w:r>
+      <w:proofErr w:type="gramEnd"/>
+      <w:r>
+        <w:t xml:space="preserve">) function has been deprecated and removed since PHP 8.0.0. Now it is recommended to use the </w:t>
+      </w:r>
+      <w:proofErr w:type="spellStart"/>
+      <w:r>
+        <w:t>spl_autoload_register</w:t>
+      </w:r>
+      <w:proofErr w:type="spellEnd"/>
+      <w:r>
+        <w:t xml:space="preserve"> for that purpose instead.</w:t>
+      </w:r>
+    </w:p>
+    <w:p>
+      <w:pPr>
+        <w:pStyle w:val="ListParagraph"/>
+        <w:numPr>
+          <w:ilvl w:val="3"/>
+          <w:numId w:val="1"/>
+        </w:numPr>
+      </w:pPr>
+      <w:r>
+        <w:t xml:space="preserve">You can see all classes loaded without using the include or require keywords. Since PHP 5.3, you can use </w:t>
+      </w:r>
+      <w:proofErr w:type="spellStart"/>
+      <w:r>
+        <w:t>spl_autoload_</w:t>
+      </w:r>
+      <w:proofErr w:type="gramStart"/>
+      <w:r>
+        <w:t>register</w:t>
+      </w:r>
+      <w:proofErr w:type="spellEnd"/>
+      <w:r>
+        <w:t>(</w:t>
+      </w:r>
+      <w:proofErr w:type="gramEnd"/>
+      <w:r>
+        <w:t>) with namespaces, which means that you can organize your project and autoload your PHP classes without the require or include keyword.</w:t>
+      </w:r>
+    </w:p>
+    <w:p>
+      <w:pPr>
+        <w:pStyle w:val="ListParagraph"/>
+        <w:numPr>
+          <w:ilvl w:val="0"/>
+          <w:numId w:val="1"/>
+        </w:numPr>
+        <w:rPr>
+          <w:b/>
+          <w:bCs/>
+        </w:rPr>
+      </w:pPr>
+      <w:r>
+        <w:rPr>
+          <w:b/>
+          <w:bCs/>
+        </w:rPr>
+        <w:t>Composer</w:t>
+      </w:r>
+    </w:p>
+    <w:p>
+      <w:pPr>
+        <w:pStyle w:val="ListParagraph"/>
+        <w:numPr>
+          <w:ilvl w:val="1"/>
+          <w:numId w:val="1"/>
+        </w:numPr>
+      </w:pPr>
+      <w:r>
+        <w:t xml:space="preserve">Download </w:t>
+      </w:r>
+      <w:proofErr w:type="spellStart"/>
+      <w:r>
+        <w:t>composer.phar</w:t>
+      </w:r>
+      <w:proofErr w:type="spellEnd"/>
+      <w:r>
+        <w:t xml:space="preserve"> file and install one </w:t>
+      </w:r>
+      <w:proofErr w:type="spellStart"/>
+      <w:r>
+        <w:t>php</w:t>
+      </w:r>
+      <w:proofErr w:type="spellEnd"/>
+      <w:r>
+        <w:t xml:space="preserve"> library using </w:t>
+      </w:r>
+      <w:proofErr w:type="spellStart"/>
+      <w:r>
+        <w:t>php</w:t>
+      </w:r>
+      <w:proofErr w:type="spellEnd"/>
+      <w:r>
+        <w:t xml:space="preserve"> </w:t>
+      </w:r>
+      <w:proofErr w:type="spellStart"/>
+      <w:proofErr w:type="gramStart"/>
+      <w:r>
+        <w:t>composer.phar</w:t>
+      </w:r>
+      <w:proofErr w:type="spellEnd"/>
+      <w:proofErr w:type="gramEnd"/>
+    </w:p>
+    <w:p>
+      <w:pPr>
+        <w:pStyle w:val="ListParagraph"/>
+        <w:numPr>
+          <w:ilvl w:val="1"/>
+          <w:numId w:val="1"/>
+        </w:numPr>
+      </w:pPr>
+      <w:r>
+        <w:t xml:space="preserve">Autoload that installed </w:t>
+      </w:r>
+      <w:proofErr w:type="spellStart"/>
+      <w:r>
+        <w:t>php</w:t>
+      </w:r>
+      <w:proofErr w:type="spellEnd"/>
+      <w:r>
+        <w:t xml:space="preserve"> </w:t>
+      </w:r>
+      <w:proofErr w:type="spellStart"/>
+      <w:r>
+        <w:t>libraray</w:t>
+      </w:r>
+      <w:proofErr w:type="spellEnd"/>
+      <w:r>
+        <w:t xml:space="preserve"> by doing </w:t>
+      </w:r>
+      <w:proofErr w:type="spellStart"/>
+      <w:r>
+        <w:t>practial</w:t>
+      </w:r>
+      <w:proofErr w:type="spellEnd"/>
+      <w:r>
+        <w:t>.</w:t>
+      </w:r>
+    </w:p>
+    <w:p>
+      <w:pPr>
+        <w:pStyle w:val="ListParagraph"/>
+        <w:numPr>
+          <w:ilvl w:val="1"/>
+          <w:numId w:val="1"/>
+        </w:numPr>
+      </w:pPr>
+      <w:r>
+        <w:t>Autoload understanding</w:t>
+      </w:r>
+    </w:p>
+    <w:p>
+      <w:pPr>
+        <w:pStyle w:val="ListParagraph"/>
+        <w:numPr>
+          <w:ilvl w:val="2"/>
+          <w:numId w:val="1"/>
+        </w:numPr>
+      </w:pPr>
+      <w:hyperlink r:id="rId13" w:history="1">
+        <w:r>
+          <w:rPr>
+            <w:rStyle w:val="Hyperlink"/>
+          </w:rPr>
+          <w:t>https://www.brainbell.com/php/auto-loading.html</w:t>
+        </w:r>
+      </w:hyperlink>
+    </w:p>
+    <w:p>
+      <w:pPr>
+        <w:pStyle w:val="ListParagraph"/>
+        <w:numPr>
+          <w:ilvl w:val="1"/>
+          <w:numId w:val="1"/>
+        </w:numPr>
+        <w:rPr>
+          <w:b/>
+          <w:bCs/>
+        </w:rPr>
+      </w:pPr>
+      <w:r>
+        <w:rPr>
+          <w:b/>
+          <w:bCs/>
+        </w:rPr>
+        <w:t>Basic usage</w:t>
+      </w:r>
+    </w:p>
+    <w:p>
+      <w:pPr>
+        <w:pStyle w:val="ListParagraph"/>
+        <w:numPr>
+          <w:ilvl w:val="2"/>
+          <w:numId w:val="1"/>
+        </w:numPr>
+      </w:pPr>
+      <w:proofErr w:type="spellStart"/>
+      <w:proofErr w:type="gramStart"/>
+      <w:r>
+        <w:t>composer.json</w:t>
+      </w:r>
+      <w:proofErr w:type="spellEnd"/>
+      <w:proofErr w:type="gramEnd"/>
+      <w:r>
+        <w:t>: Project setup</w:t>
+      </w:r>
+    </w:p>
+    <w:p>
+      <w:pPr>
+        <w:pStyle w:val="ListParagraph"/>
+        <w:numPr>
+          <w:ilvl w:val="3"/>
+          <w:numId w:val="1"/>
+        </w:numPr>
+      </w:pPr>
+      <w:r>
+        <w:t xml:space="preserve">To start using Composer in your project, all you need is a </w:t>
+      </w:r>
+      <w:proofErr w:type="spellStart"/>
+      <w:r>
+        <w:t>composer.json</w:t>
+      </w:r>
+      <w:proofErr w:type="spellEnd"/>
+      <w:r>
+        <w:t xml:space="preserve"> file</w:t>
+      </w:r>
+    </w:p>
+    <w:p>
+      <w:pPr>
+        <w:pStyle w:val="ListParagraph"/>
+        <w:numPr>
+          <w:ilvl w:val="3"/>
+          <w:numId w:val="1"/>
+        </w:numPr>
+      </w:pPr>
+      <w:r>
+        <w:t>This file describes the dependencies of your project and may contain other metadata as well.</w:t>
+      </w:r>
+    </w:p>
+    <w:p>
+      <w:pPr>
+        <w:pStyle w:val="ListParagraph"/>
+        <w:numPr>
+          <w:ilvl w:val="3"/>
+          <w:numId w:val="1"/>
+        </w:numPr>
+      </w:pPr>
+      <w:r>
+        <w:t>It typically should go in the top-most directory of your project/VCS repository.</w:t>
+      </w:r>
+    </w:p>
     <w:p/>
+    <w:p/>
+    <w:p/>
+    <w:p/>
+    <w:p/>
+    <w:p/>
+    <w:p>
+      <w:pPr>
+        <w:pStyle w:val="ListParagraph"/>
+        <w:numPr>
+          <w:ilvl w:val="3"/>
+          <w:numId w:val="1"/>
+        </w:numPr>
+        <w:rPr>
+          <w:b/>
+          <w:bCs/>
+        </w:rPr>
+      </w:pPr>
+      <w:r>
+        <w:rPr>
+          <w:b/>
+          <w:bCs/>
+        </w:rPr>
+        <w:t>The require key</w:t>
+      </w:r>
+    </w:p>
+    <w:p>
+      <w:pPr>
+        <w:pStyle w:val="ListParagraph"/>
+        <w:numPr>
+          <w:ilvl w:val="4"/>
+          <w:numId w:val="1"/>
+        </w:numPr>
+      </w:pPr>
+      <w:r>
+        <w:t xml:space="preserve">The first thing you specify in </w:t>
+      </w:r>
+      <w:proofErr w:type="spellStart"/>
+      <w:proofErr w:type="gramStart"/>
+      <w:r>
+        <w:t>composer.json</w:t>
+      </w:r>
+      <w:proofErr w:type="spellEnd"/>
+      <w:proofErr w:type="gramEnd"/>
+      <w:r>
+        <w:t xml:space="preserve"> is the require key. You are telling Composer which packages your project depends on.</w:t>
+      </w:r>
+    </w:p>
+    <w:p>
+      <w:pPr>
+        <w:pStyle w:val="ListParagraph"/>
+        <w:numPr>
+          <w:ilvl w:val="4"/>
+          <w:numId w:val="1"/>
+        </w:numPr>
+      </w:pPr>
+      <w:r>
+        <w:t>Example</w:t>
+      </w:r>
+      <w:r>
+        <w:br/>
+      </w:r>
+      <w:r>
+        <w:t>{ "require": {</w:t>
+      </w:r>
+    </w:p>
+    <w:p>
+      <w:pPr>
+        <w:pStyle w:val="ListParagraph"/>
+        <w:ind w:left="3960"/>
+      </w:pPr>
+      <w:r>
+        <w:tab/>
+      </w:r>
+      <w:r>
+        <w:tab/>
+      </w:r>
+      <w:r>
+        <w:tab/>
+        <w:t xml:space="preserve">        "monolog/monolog": "2.</w:t>
+      </w:r>
+      <w:proofErr w:type="gramStart"/>
+      <w:r>
+        <w:t>0.*</w:t>
+      </w:r>
+      <w:proofErr w:type="gramEnd"/>
+      <w:r>
+        <w:t>"</w:t>
+      </w:r>
+    </w:p>
+    <w:p>
+      <w:pPr>
+        <w:pStyle w:val="ListParagraph"/>
+        <w:ind w:left="3960"/>
+      </w:pPr>
+      <w:r>
+        <w:tab/>
+        <w:t xml:space="preserve">   }</w:t>
+      </w:r>
+    </w:p>
+    <w:p>
+      <w:pPr>
+        <w:pStyle w:val="ListParagraph"/>
+        <w:ind w:left="3960"/>
+      </w:pPr>
+      <w:r>
+        <w:t>}</w:t>
+      </w:r>
+    </w:p>
+    <w:p>
+      <w:pPr>
+        <w:pStyle w:val="ListParagraph"/>
+        <w:ind w:left="3960"/>
+      </w:pPr>
+    </w:p>
+    <w:p>
+      <w:pPr>
+        <w:pStyle w:val="ListParagraph"/>
+        <w:numPr>
+          <w:ilvl w:val="4"/>
+          <w:numId w:val="1"/>
+        </w:numPr>
+      </w:pPr>
+      <w:r>
+        <w:t>As you can see, require takes an object that maps package names (</w:t>
+      </w:r>
+      <w:proofErr w:type="gramStart"/>
+      <w:r>
+        <w:t>e.g.</w:t>
+      </w:r>
+      <w:proofErr w:type="gramEnd"/>
+      <w:r>
+        <w:t xml:space="preserve"> monolog/monolog) to version constraints (e.g. 1.0.*).</w:t>
+      </w:r>
+    </w:p>
+    <w:p>
+      <w:pPr>
+        <w:pStyle w:val="ListParagraph"/>
+        <w:numPr>
+          <w:ilvl w:val="3"/>
+          <w:numId w:val="1"/>
+        </w:numPr>
+        <w:rPr>
+          <w:b/>
+          <w:bCs/>
+        </w:rPr>
+      </w:pPr>
+      <w:r>
+        <w:rPr>
+          <w:b/>
+          <w:bCs/>
+        </w:rPr>
+        <w:t>Package names</w:t>
+      </w:r>
+    </w:p>
+    <w:p>
+      <w:pPr>
+        <w:pStyle w:val="ListParagraph"/>
+        <w:numPr>
+          <w:ilvl w:val="4"/>
+          <w:numId w:val="1"/>
+        </w:numPr>
+      </w:pPr>
+      <w:r>
+        <w:t>The package name consists of a vendor name and the project's name</w:t>
+      </w:r>
+    </w:p>
+    <w:p>
+      <w:pPr>
+        <w:pStyle w:val="ListParagraph"/>
+        <w:numPr>
+          <w:ilvl w:val="4"/>
+          <w:numId w:val="1"/>
+        </w:numPr>
+      </w:pPr>
+      <w:r>
+        <w:t xml:space="preserve">Often these will be identical - the </w:t>
+      </w:r>
+      <w:proofErr w:type="gramStart"/>
+      <w:r>
+        <w:t>vendor</w:t>
+      </w:r>
+      <w:proofErr w:type="gramEnd"/>
+      <w:r>
+        <w:t xml:space="preserve"> name only exists to prevent naming clashes</w:t>
+      </w:r>
+    </w:p>
+    <w:p>
+      <w:pPr>
+        <w:pStyle w:val="ListParagraph"/>
+        <w:numPr>
+          <w:ilvl w:val="4"/>
+          <w:numId w:val="1"/>
+        </w:numPr>
+      </w:pPr>
+      <w:r>
+        <w:t xml:space="preserve">For example, it would allow two different people to create a library named </w:t>
+      </w:r>
+      <w:proofErr w:type="spellStart"/>
+      <w:r>
+        <w:t>json</w:t>
+      </w:r>
+      <w:proofErr w:type="spellEnd"/>
+      <w:r>
+        <w:t xml:space="preserve">. One might be named </w:t>
+      </w:r>
+      <w:proofErr w:type="spellStart"/>
+      <w:r>
+        <w:t>igorw</w:t>
+      </w:r>
+      <w:proofErr w:type="spellEnd"/>
+      <w:r>
+        <w:t>/</w:t>
+      </w:r>
+      <w:proofErr w:type="spellStart"/>
+      <w:r>
+        <w:t>json</w:t>
+      </w:r>
+      <w:proofErr w:type="spellEnd"/>
+      <w:r>
+        <w:t xml:space="preserve"> while the other might be </w:t>
+      </w:r>
+      <w:proofErr w:type="spellStart"/>
+      <w:r>
+        <w:t>seldaek</w:t>
+      </w:r>
+      <w:proofErr w:type="spellEnd"/>
+      <w:r>
+        <w:t>/</w:t>
+      </w:r>
+      <w:proofErr w:type="spellStart"/>
+      <w:r>
+        <w:t>json</w:t>
+      </w:r>
+      <w:proofErr w:type="spellEnd"/>
+      <w:r>
+        <w:t>.</w:t>
+      </w:r>
+    </w:p>
+    <w:p>
+      <w:pPr>
+        <w:pStyle w:val="ListParagraph"/>
+        <w:numPr>
+          <w:ilvl w:val="3"/>
+          <w:numId w:val="1"/>
+        </w:numPr>
+        <w:rPr>
+          <w:b/>
+          <w:bCs/>
+        </w:rPr>
+      </w:pPr>
+      <w:r>
+        <w:rPr>
+          <w:b/>
+          <w:bCs/>
+        </w:rPr>
+        <w:t>Package version constraints</w:t>
+      </w:r>
+    </w:p>
+    <w:p>
+      <w:pPr>
+        <w:pStyle w:val="ListParagraph"/>
+        <w:numPr>
+          <w:ilvl w:val="4"/>
+          <w:numId w:val="1"/>
+        </w:numPr>
+      </w:pPr>
+      <w:r>
+        <w:t xml:space="preserve">version constraint 2.0.* </w:t>
+      </w:r>
+    </w:p>
+    <w:p>
+      <w:pPr>
+        <w:pStyle w:val="ListParagraph"/>
+        <w:numPr>
+          <w:ilvl w:val="4"/>
+          <w:numId w:val="1"/>
+        </w:numPr>
+      </w:pPr>
+      <w:r>
+        <w:t>This means any version in the 2.0 development branch, or any version that is greater than or equal to 2.0 and less than 2.1 (&gt;=2.0 &lt;2.1)</w:t>
+      </w:r>
+    </w:p>
+    <w:p>
+      <w:pPr>
+        <w:pStyle w:val="ListParagraph"/>
+        <w:numPr>
+          <w:ilvl w:val="3"/>
+          <w:numId w:val="1"/>
+        </w:numPr>
+        <w:rPr>
+          <w:b/>
+          <w:bCs/>
+        </w:rPr>
+      </w:pPr>
+      <w:r>
+        <w:rPr>
+          <w:b/>
+          <w:bCs/>
+        </w:rPr>
+        <w:t>Installing dependencies</w:t>
+      </w:r>
+    </w:p>
+    <w:p>
+      <w:pPr>
+        <w:pStyle w:val="ListParagraph"/>
+        <w:numPr>
+          <w:ilvl w:val="4"/>
+          <w:numId w:val="1"/>
+        </w:numPr>
+      </w:pPr>
+      <w:r>
+        <w:t>To initially install the defined dependencies for your project, you should run the update command</w:t>
+      </w:r>
+    </w:p>
+    <w:p>
+      <w:pPr>
+        <w:pStyle w:val="ListParagraph"/>
+        <w:numPr>
+          <w:ilvl w:val="4"/>
+          <w:numId w:val="1"/>
+        </w:numPr>
+      </w:pPr>
+      <w:proofErr w:type="spellStart"/>
+      <w:r>
+        <w:t>php</w:t>
+      </w:r>
+      <w:proofErr w:type="spellEnd"/>
+      <w:r>
+        <w:t xml:space="preserve"> </w:t>
+      </w:r>
+      <w:proofErr w:type="spellStart"/>
+      <w:proofErr w:type="gramStart"/>
+      <w:r>
+        <w:t>composer.phar</w:t>
+      </w:r>
+      <w:proofErr w:type="spellEnd"/>
+      <w:proofErr w:type="gramEnd"/>
+      <w:r>
+        <w:t xml:space="preserve"> update</w:t>
+      </w:r>
+    </w:p>
+    <w:p>
+      <w:pPr>
+        <w:pStyle w:val="ListParagraph"/>
+        <w:numPr>
+          <w:ilvl w:val="4"/>
+          <w:numId w:val="1"/>
+        </w:numPr>
+      </w:pPr>
+      <w:r>
+        <w:t xml:space="preserve">resolves all dependencies listed in your </w:t>
+      </w:r>
+      <w:proofErr w:type="spellStart"/>
+      <w:r>
+        <w:t>composer.json</w:t>
+      </w:r>
+      <w:proofErr w:type="spellEnd"/>
+      <w:r>
+        <w:t xml:space="preserve"> file and writes all of the packages and their exact versions to the </w:t>
+      </w:r>
+      <w:proofErr w:type="spellStart"/>
+      <w:r>
+        <w:t>composer.lock</w:t>
+      </w:r>
+      <w:proofErr w:type="spellEnd"/>
+      <w:r>
+        <w:t xml:space="preserve"> file, locking the project to those specific versions.</w:t>
+      </w:r>
+    </w:p>
+    <w:p>
+      <w:pPr>
+        <w:pStyle w:val="ListParagraph"/>
+        <w:numPr>
+          <w:ilvl w:val="4"/>
+          <w:numId w:val="1"/>
+        </w:numPr>
+      </w:pPr>
+      <w:r>
+        <w:t xml:space="preserve">You should commit the </w:t>
+      </w:r>
+      <w:proofErr w:type="spellStart"/>
+      <w:r>
+        <w:t>composer.lock</w:t>
+      </w:r>
+      <w:proofErr w:type="spellEnd"/>
+      <w:r>
+        <w:t xml:space="preserve"> file to your project repo so that all people working on the project are locked to the same versions of dependencies (more below).</w:t>
+      </w:r>
+    </w:p>
+    <w:p>
+      <w:pPr>
+        <w:pStyle w:val="ListParagraph"/>
+        <w:numPr>
+          <w:ilvl w:val="4"/>
+          <w:numId w:val="1"/>
+        </w:numPr>
+      </w:pPr>
+      <w:r>
+        <w:t>It then implicitly runs the install command. This will download the dependencies' files into the vendor directory in your project.</w:t>
+      </w:r>
+    </w:p>
+    <w:p>
+      <w:pPr>
+        <w:pStyle w:val="ListParagraph"/>
+        <w:numPr>
+          <w:ilvl w:val="3"/>
+          <w:numId w:val="1"/>
+        </w:numPr>
+        <w:rPr>
+          <w:b/>
+          <w:bCs/>
+        </w:rPr>
+      </w:pPr>
+      <w:r>
+        <w:rPr>
+          <w:b/>
+          <w:bCs/>
+        </w:rPr>
+        <w:t xml:space="preserve">Commit your </w:t>
+      </w:r>
+      <w:proofErr w:type="spellStart"/>
+      <w:r>
+        <w:rPr>
+          <w:b/>
+          <w:bCs/>
+        </w:rPr>
+        <w:t>composer.lock</w:t>
+      </w:r>
+      <w:proofErr w:type="spellEnd"/>
+      <w:r>
+        <w:rPr>
+          <w:b/>
+          <w:bCs/>
+        </w:rPr>
+        <w:t xml:space="preserve"> file to version control</w:t>
+      </w:r>
+    </w:p>
+    <w:p>
+      <w:pPr>
+        <w:pStyle w:val="ListParagraph"/>
+        <w:numPr>
+          <w:ilvl w:val="4"/>
+          <w:numId w:val="1"/>
+        </w:numPr>
+        <w:rPr>
+          <w:b/>
+          <w:bCs/>
+        </w:rPr>
+      </w:pPr>
+      <w:r>
+        <w:t>Committing this file to version control is important because it will cause anyone who sets up the project to use the exact same versions of the dependencies that you are using</w:t>
+      </w:r>
+      <w:r>
+        <w:rPr>
+          <w:b/>
+          <w:bCs/>
+        </w:rPr>
+        <w:t>.</w:t>
+      </w:r>
+    </w:p>
+    <w:p>
+      <w:pPr>
+        <w:pStyle w:val="ListParagraph"/>
+        <w:numPr>
+          <w:ilvl w:val="3"/>
+          <w:numId w:val="1"/>
+        </w:numPr>
+        <w:rPr>
+          <w:b/>
+          <w:bCs/>
+        </w:rPr>
+      </w:pPr>
+      <w:r>
+        <w:rPr>
+          <w:b/>
+          <w:bCs/>
+        </w:rPr>
+        <w:lastRenderedPageBreak/>
+        <w:t xml:space="preserve">Installing from </w:t>
+      </w:r>
+      <w:proofErr w:type="spellStart"/>
+      <w:proofErr w:type="gramStart"/>
+      <w:r>
+        <w:rPr>
+          <w:b/>
+          <w:bCs/>
+        </w:rPr>
+        <w:t>composer.lock</w:t>
+      </w:r>
+      <w:proofErr w:type="spellEnd"/>
+      <w:proofErr w:type="gramEnd"/>
+    </w:p>
+    <w:p>
+      <w:pPr>
+        <w:pStyle w:val="ListParagraph"/>
+        <w:numPr>
+          <w:ilvl w:val="4"/>
+          <w:numId w:val="1"/>
+        </w:numPr>
+      </w:pPr>
+      <w:r>
+        <w:t xml:space="preserve">If there is already a </w:t>
+      </w:r>
+      <w:proofErr w:type="spellStart"/>
+      <w:r>
+        <w:t>composer.lock</w:t>
+      </w:r>
+      <w:proofErr w:type="spellEnd"/>
+      <w:r>
+        <w:t xml:space="preserve"> file in the project folder, it means either you ran the update command before, or someone else on the project ran the update command and committed the </w:t>
+      </w:r>
+      <w:proofErr w:type="spellStart"/>
+      <w:r>
+        <w:t>composer.lock</w:t>
+      </w:r>
+      <w:proofErr w:type="spellEnd"/>
+      <w:r>
+        <w:t xml:space="preserve"> file to the projec</w:t>
+      </w:r>
+      <w:r>
+        <w:t>t</w:t>
+      </w:r>
+    </w:p>
+    <w:p>
+      <w:pPr>
+        <w:pStyle w:val="ListParagraph"/>
+        <w:numPr>
+          <w:ilvl w:val="4"/>
+          <w:numId w:val="1"/>
+        </w:numPr>
+      </w:pPr>
+      <w:r>
+        <w:t xml:space="preserve">Either way, running install when a </w:t>
+      </w:r>
+      <w:proofErr w:type="spellStart"/>
+      <w:r>
+        <w:t>composer.lock</w:t>
+      </w:r>
+      <w:proofErr w:type="spellEnd"/>
+      <w:r>
+        <w:t xml:space="preserve"> file is present resolves and installs all dependencies that you listed in </w:t>
+      </w:r>
+      <w:proofErr w:type="spellStart"/>
+      <w:proofErr w:type="gramStart"/>
+      <w:r>
+        <w:t>composer.json</w:t>
+      </w:r>
+      <w:proofErr w:type="spellEnd"/>
+      <w:proofErr w:type="gramEnd"/>
+      <w:r>
+        <w:t xml:space="preserve">, but Composer uses the exact versions listed in </w:t>
+      </w:r>
+      <w:proofErr w:type="spellStart"/>
+      <w:r>
+        <w:t>composer.lock</w:t>
+      </w:r>
+      <w:proofErr w:type="spellEnd"/>
+      <w:r>
+        <w:t xml:space="preserve"> to ensure that the package versions are consistent for everyone working on your project</w:t>
+      </w:r>
+    </w:p>
+    <w:p>
+      <w:pPr>
+        <w:pStyle w:val="ListParagraph"/>
+        <w:numPr>
+          <w:ilvl w:val="4"/>
+          <w:numId w:val="1"/>
+        </w:numPr>
+        <w:rPr>
+          <w:b/>
+          <w:bCs/>
+        </w:rPr>
+      </w:pPr>
+      <w:r>
+        <w:t xml:space="preserve">after fetching new changes from your VCS </w:t>
+      </w:r>
+      <w:proofErr w:type="gramStart"/>
+      <w:r>
+        <w:t>repository</w:t>
+      </w:r>
+      <w:proofErr w:type="gramEnd"/>
+      <w:r>
+        <w:t xml:space="preserve"> it is recommended to run a Composer install to make sure the vendor directory is up in sync with your </w:t>
+      </w:r>
+      <w:proofErr w:type="spellStart"/>
+      <w:r>
+        <w:t>composer.lock</w:t>
+      </w:r>
+      <w:proofErr w:type="spellEnd"/>
+      <w:r>
+        <w:t xml:space="preserve"> file.</w:t>
+      </w:r>
+    </w:p>
+    <w:p>
+      <w:pPr>
+        <w:pStyle w:val="ListParagraph"/>
+        <w:numPr>
+          <w:ilvl w:val="4"/>
+          <w:numId w:val="1"/>
+        </w:numPr>
+        <w:rPr>
+          <w:b/>
+          <w:bCs/>
+        </w:rPr>
+      </w:pPr>
+      <w:proofErr w:type="spellStart"/>
+      <w:r>
+        <w:rPr>
+          <w:b/>
+          <w:bCs/>
+        </w:rPr>
+        <w:t>php</w:t>
+      </w:r>
+      <w:proofErr w:type="spellEnd"/>
+      <w:r>
+        <w:rPr>
+          <w:b/>
+          <w:bCs/>
+        </w:rPr>
+        <w:t xml:space="preserve"> </w:t>
+      </w:r>
+      <w:proofErr w:type="spellStart"/>
+      <w:proofErr w:type="gramStart"/>
+      <w:r>
+        <w:rPr>
+          <w:b/>
+          <w:bCs/>
+        </w:rPr>
+        <w:t>composer.phar</w:t>
+      </w:r>
+      <w:proofErr w:type="spellEnd"/>
+      <w:proofErr w:type="gramEnd"/>
+      <w:r>
+        <w:rPr>
+          <w:b/>
+          <w:bCs/>
+        </w:rPr>
+        <w:t xml:space="preserve"> install</w:t>
+      </w:r>
+    </w:p>
+    <w:p>
+      <w:pPr>
+        <w:pStyle w:val="ListParagraph"/>
+        <w:numPr>
+          <w:ilvl w:val="3"/>
+          <w:numId w:val="1"/>
+        </w:numPr>
+        <w:rPr>
+          <w:b/>
+          <w:bCs/>
+        </w:rPr>
+      </w:pPr>
+      <w:r>
+        <w:rPr>
+          <w:b/>
+          <w:bCs/>
+        </w:rPr>
+        <w:t>Updating dependencies to their latest versions</w:t>
+      </w:r>
+    </w:p>
+    <w:p>
+      <w:pPr>
+        <w:pStyle w:val="ListParagraph"/>
+        <w:numPr>
+          <w:ilvl w:val="4"/>
+          <w:numId w:val="1"/>
+        </w:numPr>
+      </w:pPr>
+      <w:r>
+        <w:t xml:space="preserve">As mentioned above, the </w:t>
+      </w:r>
+      <w:proofErr w:type="spellStart"/>
+      <w:r>
+        <w:t>composer.lock</w:t>
+      </w:r>
+      <w:proofErr w:type="spellEnd"/>
+      <w:r>
+        <w:t xml:space="preserve"> file prevents you from automatically getting the latest versions of your dependencies. To update to the latest versions, use the update command</w:t>
+      </w:r>
+    </w:p>
+    <w:p>
+      <w:pPr>
+        <w:pStyle w:val="ListParagraph"/>
+        <w:numPr>
+          <w:ilvl w:val="4"/>
+          <w:numId w:val="1"/>
+        </w:numPr>
+      </w:pPr>
+      <w:proofErr w:type="spellStart"/>
+      <w:r>
+        <w:t>php</w:t>
+      </w:r>
+      <w:proofErr w:type="spellEnd"/>
+      <w:r>
+        <w:t xml:space="preserve"> </w:t>
+      </w:r>
+      <w:proofErr w:type="spellStart"/>
+      <w:proofErr w:type="gramStart"/>
+      <w:r>
+        <w:t>composer.phar</w:t>
+      </w:r>
+      <w:proofErr w:type="spellEnd"/>
+      <w:proofErr w:type="gramEnd"/>
+      <w:r>
+        <w:t xml:space="preserve"> update monolog/monolog [...]</w:t>
+      </w:r>
+    </w:p>
+    <w:p>
+      <w:pPr>
+        <w:pStyle w:val="ListParagraph"/>
+        <w:numPr>
+          <w:ilvl w:val="3"/>
+          <w:numId w:val="1"/>
+        </w:numPr>
+        <w:rPr>
+          <w:b/>
+          <w:bCs/>
+        </w:rPr>
+      </w:pPr>
+      <w:proofErr w:type="spellStart"/>
+      <w:r>
+        <w:rPr>
+          <w:b/>
+          <w:bCs/>
+        </w:rPr>
+        <w:t>Packagist</w:t>
+      </w:r>
+      <w:proofErr w:type="spellEnd"/>
+    </w:p>
+    <w:p>
+      <w:pPr>
+        <w:pStyle w:val="ListParagraph"/>
+        <w:numPr>
+          <w:ilvl w:val="4"/>
+          <w:numId w:val="1"/>
+        </w:numPr>
+      </w:pPr>
+      <w:r>
+        <w:t>Packagist.org is the main Composer repository</w:t>
+      </w:r>
+    </w:p>
+    <w:p>
+      <w:pPr>
+        <w:pStyle w:val="ListParagraph"/>
+        <w:numPr>
+          <w:ilvl w:val="4"/>
+          <w:numId w:val="1"/>
+        </w:numPr>
+      </w:pPr>
+      <w:r>
+        <w:t>A Composer repository is basically a package source: a place where you can get packages from.</w:t>
+      </w:r>
+    </w:p>
+    <w:p>
+      <w:pPr>
+        <w:pStyle w:val="ListParagraph"/>
+        <w:numPr>
+          <w:ilvl w:val="4"/>
+          <w:numId w:val="1"/>
+        </w:numPr>
+      </w:pPr>
+      <w:proofErr w:type="spellStart"/>
+      <w:r>
+        <w:t>Packagist</w:t>
+      </w:r>
+      <w:proofErr w:type="spellEnd"/>
+      <w:r>
+        <w:t xml:space="preserve"> aims to be the central repository that everybody uses</w:t>
+      </w:r>
+    </w:p>
+    <w:p>
+      <w:pPr>
+        <w:pStyle w:val="ListParagraph"/>
+        <w:numPr>
+          <w:ilvl w:val="4"/>
+          <w:numId w:val="1"/>
+        </w:numPr>
+      </w:pPr>
+      <w:r>
+        <w:t>If you go to the Packagist.org website, you can browse and search for packages</w:t>
+      </w:r>
+    </w:p>
+    <w:p>
+      <w:pPr>
+        <w:pStyle w:val="ListParagraph"/>
+        <w:numPr>
+          <w:ilvl w:val="4"/>
+          <w:numId w:val="1"/>
+        </w:numPr>
+      </w:pPr>
+      <w:r>
+        <w:t xml:space="preserve">Any </w:t>
+      </w:r>
+      <w:proofErr w:type="gramStart"/>
+      <w:r>
+        <w:t>open source</w:t>
+      </w:r>
+      <w:proofErr w:type="gramEnd"/>
+      <w:r>
+        <w:t xml:space="preserve"> project using Composer is recommended to publish their packages on </w:t>
+      </w:r>
+      <w:proofErr w:type="spellStart"/>
+      <w:r>
+        <w:t>Packagist</w:t>
+      </w:r>
+      <w:proofErr w:type="spellEnd"/>
+      <w:r>
+        <w:t xml:space="preserve">. A library does not need to be on </w:t>
+      </w:r>
+      <w:proofErr w:type="spellStart"/>
+      <w:r>
+        <w:t>Packagist</w:t>
+      </w:r>
+      <w:proofErr w:type="spellEnd"/>
+      <w:r>
+        <w:t xml:space="preserve"> to be used by Composer, but it enables discovery and adoption by other developers more quickly</w:t>
+      </w:r>
+    </w:p>
+    <w:p/>
+    <w:p>
+      <w:pPr>
+        <w:rPr>
+          <w:b/>
+          <w:bCs/>
+        </w:rPr>
+      </w:pPr>
+    </w:p>
+    <w:p>
+      <w:pPr>
+        <w:pStyle w:val="ListParagraph"/>
+        <w:numPr>
+          <w:ilvl w:val="3"/>
+          <w:numId w:val="1"/>
+        </w:numPr>
+        <w:rPr>
+          <w:b/>
+          <w:bCs/>
+        </w:rPr>
+      </w:pPr>
+      <w:r>
+        <w:rPr>
+          <w:b/>
+          <w:bCs/>
+        </w:rPr>
+        <w:t>Platform packages</w:t>
+      </w:r>
+    </w:p>
+    <w:p>
+      <w:pPr>
+        <w:pStyle w:val="ListParagraph"/>
+        <w:numPr>
+          <w:ilvl w:val="4"/>
+          <w:numId w:val="1"/>
+        </w:numPr>
+      </w:pPr>
+      <w:r>
+        <w:t xml:space="preserve">Composer has platform </w:t>
+      </w:r>
+      <w:proofErr w:type="spellStart"/>
+      <w:proofErr w:type="gramStart"/>
+      <w:r>
+        <w:t>packages,which</w:t>
+      </w:r>
+      <w:proofErr w:type="spellEnd"/>
+      <w:proofErr w:type="gramEnd"/>
+      <w:r>
+        <w:t xml:space="preserve"> are virtual packages for things that are installed on the system but are not actually installable by Composer.</w:t>
+      </w:r>
+    </w:p>
+    <w:p>
+      <w:pPr>
+        <w:pStyle w:val="ListParagraph"/>
+        <w:numPr>
+          <w:ilvl w:val="4"/>
+          <w:numId w:val="1"/>
+        </w:numPr>
+      </w:pPr>
+      <w:proofErr w:type="spellStart"/>
+      <w:r>
+        <w:t>hhvm</w:t>
+      </w:r>
+      <w:proofErr w:type="spellEnd"/>
+      <w:r>
+        <w:t xml:space="preserve"> represents the version of the HHVM runtime and allows you to apply a constraint, e.g., ^2.3.</w:t>
+      </w:r>
+    </w:p>
+    <w:p>
+      <w:pPr>
+        <w:pStyle w:val="ListParagraph"/>
+        <w:numPr>
+          <w:ilvl w:val="4"/>
+          <w:numId w:val="1"/>
+        </w:numPr>
+      </w:pPr>
+      <w:proofErr w:type="spellStart"/>
+      <w:r>
+        <w:t>ext</w:t>
+      </w:r>
+      <w:proofErr w:type="spellEnd"/>
+      <w:r>
+        <w:t>-&lt;name&gt; allows you to require PHP extensions (includes core extensions).</w:t>
+      </w:r>
+    </w:p>
+    <w:p>
+      <w:pPr>
+        <w:pStyle w:val="ListParagraph"/>
+        <w:numPr>
+          <w:ilvl w:val="4"/>
+          <w:numId w:val="1"/>
+        </w:numPr>
+      </w:pPr>
+      <w:r>
+        <w:lastRenderedPageBreak/>
+        <w:t>lib-&lt;name&gt; allows constraints to be made on versions of libraries used by PHP.</w:t>
+      </w:r>
+    </w:p>
+    <w:p>
+      <w:pPr>
+        <w:pStyle w:val="ListParagraph"/>
+        <w:numPr>
+          <w:ilvl w:val="3"/>
+          <w:numId w:val="1"/>
+        </w:numPr>
+        <w:rPr>
+          <w:b/>
+          <w:bCs/>
+        </w:rPr>
+      </w:pPr>
+      <w:r>
+        <w:rPr>
+          <w:b/>
+          <w:bCs/>
+        </w:rPr>
+        <w:t>Autoloading</w:t>
+      </w:r>
+    </w:p>
+    <w:p>
+      <w:pPr>
+        <w:pStyle w:val="ListParagraph"/>
+        <w:numPr>
+          <w:ilvl w:val="4"/>
+          <w:numId w:val="1"/>
+        </w:numPr>
+      </w:pPr>
+      <w:r>
+        <w:t>For libraries that specify autoload information, Composer generates a vendor/</w:t>
+      </w:r>
+      <w:proofErr w:type="spellStart"/>
+      <w:r>
+        <w:t>autoload.php</w:t>
+      </w:r>
+      <w:proofErr w:type="spellEnd"/>
+      <w:r>
+        <w:t xml:space="preserve"> file. You can include this file and start using the classes that those libraries provide without any extra work</w:t>
+      </w:r>
+    </w:p>
+    <w:p>
+      <w:pPr>
+        <w:pStyle w:val="ListParagraph"/>
+        <w:numPr>
+          <w:ilvl w:val="4"/>
+          <w:numId w:val="1"/>
+        </w:numPr>
+      </w:pPr>
+      <w:r>
+        <w:t>require __DIR_</w:t>
+      </w:r>
+      <w:proofErr w:type="gramStart"/>
+      <w:r>
+        <w:t>_ .</w:t>
+      </w:r>
+      <w:proofErr w:type="gramEnd"/>
+      <w:r>
+        <w:t xml:space="preserve"> '/vendor/</w:t>
+      </w:r>
+      <w:proofErr w:type="spellStart"/>
+      <w:r>
+        <w:t>autoload.php</w:t>
+      </w:r>
+      <w:proofErr w:type="spellEnd"/>
+      <w:r>
+        <w:t>';</w:t>
+      </w:r>
+    </w:p>
+    <w:p>
+      <w:pPr>
+        <w:pStyle w:val="ListParagraph"/>
+        <w:numPr>
+          <w:ilvl w:val="4"/>
+          <w:numId w:val="1"/>
+        </w:numPr>
+      </w:pPr>
+      <w:r>
+        <w:t>$log = new Monolog\Logger('name');</w:t>
+      </w:r>
+    </w:p>
+    <w:p>
+      <w:pPr>
+        <w:pStyle w:val="ListParagraph"/>
+        <w:numPr>
+          <w:ilvl w:val="4"/>
+          <w:numId w:val="1"/>
+        </w:numPr>
+      </w:pPr>
+      <w:r>
+        <w:t xml:space="preserve">You can even add your own code to the autoloader by adding an autoload field to </w:t>
+      </w:r>
+      <w:proofErr w:type="spellStart"/>
+      <w:proofErr w:type="gramStart"/>
+      <w:r>
+        <w:t>composer.json</w:t>
+      </w:r>
+      <w:proofErr w:type="spellEnd"/>
+      <w:proofErr w:type="gramEnd"/>
+      <w:r>
+        <w:t>.</w:t>
+      </w:r>
+    </w:p>
+    <w:p>
+      <w:pPr>
+        <w:pStyle w:val="ListParagraph"/>
+        <w:numPr>
+          <w:ilvl w:val="4"/>
+          <w:numId w:val="1"/>
+        </w:numPr>
+      </w:pPr>
+      <w:r>
+        <w:t>Example</w:t>
+      </w:r>
+    </w:p>
+    <w:p>
+      <w:pPr>
+        <w:pStyle w:val="ListParagraph"/>
+        <w:ind w:left="3960"/>
+      </w:pPr>
+      <w:r>
+        <w:t>{</w:t>
+      </w:r>
+    </w:p>
+    <w:p>
+      <w:pPr>
+        <w:pStyle w:val="ListParagraph"/>
+        <w:ind w:left="3960"/>
+      </w:pPr>
+      <w:r>
+        <w:tab/>
+      </w:r>
+      <w:r>
+        <w:tab/>
+      </w:r>
+      <w:r>
+        <w:tab/>
+      </w:r>
+      <w:r>
+        <w:tab/>
+      </w:r>
+      <w:r>
+        <w:tab/>
+      </w:r>
+      <w:r>
+        <w:tab/>
+        <w:t xml:space="preserve">    "autoload": {</w:t>
+      </w:r>
+    </w:p>
+    <w:p>
+      <w:pPr>
+        <w:pStyle w:val="ListParagraph"/>
+        <w:ind w:left="3960"/>
+      </w:pPr>
+      <w:r>
+        <w:tab/>
+      </w:r>
+      <w:r>
+        <w:tab/>
+      </w:r>
+      <w:r>
+        <w:tab/>
+      </w:r>
+      <w:r>
+        <w:tab/>
+      </w:r>
+      <w:r>
+        <w:tab/>
+      </w:r>
+      <w:r>
+        <w:tab/>
+        <w:t xml:space="preserve">        "</w:t>
+      </w:r>
+      <w:proofErr w:type="gramStart"/>
+      <w:r>
+        <w:t>psr</w:t>
+      </w:r>
+      <w:proofErr w:type="gramEnd"/>
+      <w:r>
+        <w:t>-4": {"Acme\\": "</w:t>
+      </w:r>
+      <w:proofErr w:type="spellStart"/>
+      <w:r>
+        <w:t>src</w:t>
+      </w:r>
+      <w:proofErr w:type="spellEnd"/>
+      <w:r>
+        <w:t>/"}</w:t>
+      </w:r>
+    </w:p>
+    <w:p>
+      <w:pPr>
+        <w:pStyle w:val="ListParagraph"/>
+        <w:ind w:left="3960"/>
+      </w:pPr>
+      <w:r>
+        <w:tab/>
+      </w:r>
+      <w:r>
+        <w:tab/>
+      </w:r>
+      <w:r>
+        <w:tab/>
+      </w:r>
+      <w:r>
+        <w:tab/>
+      </w:r>
+      <w:r>
+        <w:tab/>
+      </w:r>
+      <w:r>
+        <w:tab/>
+        <w:t xml:space="preserve">    }</w:t>
+      </w:r>
+    </w:p>
+    <w:p>
+      <w:pPr>
+        <w:pStyle w:val="ListParagraph"/>
+        <w:ind w:left="3960"/>
+      </w:pPr>
+      <w:r>
+        <w:tab/>
+      </w:r>
+      <w:r>
+        <w:tab/>
+      </w:r>
+      <w:r>
+        <w:tab/>
+      </w:r>
+      <w:r>
+        <w:tab/>
+      </w:r>
+      <w:r>
+        <w:tab/>
+      </w:r>
+      <w:r>
+        <w:tab/>
+        <w:t>}</w:t>
+      </w:r>
+    </w:p>
+    <w:p>
+      <w:pPr>
+        <w:pStyle w:val="ListParagraph"/>
+        <w:numPr>
+          <w:ilvl w:val="4"/>
+          <w:numId w:val="1"/>
+        </w:numPr>
+      </w:pPr>
+      <w:r>
+        <w:t>Composer will register a PSR-4 autoloader for the Acme namespace.</w:t>
+      </w:r>
+    </w:p>
+    <w:p>
+      <w:pPr>
+        <w:pStyle w:val="ListParagraph"/>
+        <w:ind w:left="3960"/>
+      </w:pPr>
+    </w:p>
+    <w:p>
+      <w:pPr>
+        <w:pStyle w:val="ListParagraph"/>
+        <w:numPr>
+          <w:ilvl w:val="4"/>
+          <w:numId w:val="1"/>
+        </w:numPr>
+      </w:pPr>
+      <w:r>
+        <w:t>After adding the autoload field, you have to re-run this command:</w:t>
+      </w:r>
+    </w:p>
+    <w:p>
+      <w:pPr>
+        <w:ind w:left="3600" w:firstLine="360"/>
+      </w:pPr>
+      <w:proofErr w:type="spellStart"/>
+      <w:r>
+        <w:t>php</w:t>
+      </w:r>
+      <w:proofErr w:type="spellEnd"/>
+      <w:r>
+        <w:t xml:space="preserve"> </w:t>
+      </w:r>
+      <w:proofErr w:type="spellStart"/>
+      <w:proofErr w:type="gramStart"/>
+      <w:r>
+        <w:t>composer.phar</w:t>
+      </w:r>
+      <w:proofErr w:type="spellEnd"/>
+      <w:proofErr w:type="gramEnd"/>
+      <w:r>
+        <w:t xml:space="preserve"> dump-autoload</w:t>
+      </w:r>
+    </w:p>
+    <w:p>
+      <w:pPr>
+        <w:pStyle w:val="ListParagraph"/>
+        <w:numPr>
+          <w:ilvl w:val="4"/>
+          <w:numId w:val="1"/>
+        </w:numPr>
+      </w:pPr>
+      <w:r>
+        <w:t>This command will re-generate the vendor/</w:t>
+      </w:r>
+      <w:proofErr w:type="spellStart"/>
+      <w:r>
+        <w:t>autoload.php</w:t>
+      </w:r>
+      <w:proofErr w:type="spellEnd"/>
+      <w:r>
+        <w:t xml:space="preserve"> file. See the dump-autoload section for more information.</w:t>
+      </w:r>
+    </w:p>
+    <w:p>
+      <w:pPr>
+        <w:rPr>
+          <w:b/>
+          <w:bCs/>
+        </w:rPr>
+      </w:pPr>
+    </w:p>
     <w:sectPr>
       <w:pgSz w:w="11906" w:h="16838"/>
       <w:pgMar w:top="1440" w:right="1440" w:bottom="1440" w:left="1440" w:header="708" w:footer="708" w:gutter="0"/>

</xml_diff>